<commit_message>
XRSound: update user manual styling to improve readability
</commit_message>
<xml_diff>
--- a/Sound/XRSound/XRSound/assets/Doc/XRSound User Manual.docx
+++ b/Sound/XRSound/XRSound/assets/Doc/XRSound User Manual.docx
@@ -20,7 +20,7 @@
       </w:r>
       <w:r>
         <w:pict w14:anchorId="0194C92F">
-          <v:shape id="_x0000_i1028" type="#_x0000_t75" style="width:6in;height:126.45pt">
+          <v:shape id="_x0000_i1028" type="#_x0000_t75" style="width:6in;height:126.35pt">
             <v:imagedata r:id="rId8" o:title=""/>
           </v:shape>
         </w:pict>
@@ -85,14 +85,6 @@
     <w:p/>
     <w:p>
       <w:pPr>
-        <w:jc w:val="center"/>
-        <w:rPr>
-          <w:sz w:val="24"/>
-        </w:rPr>
-      </w:pPr>
-    </w:p>
-    <w:p>
-      <w:pPr>
         <w:rPr>
           <w:i/>
           <w:sz w:val="24"/>
@@ -110,7 +102,7 @@
           <w:i/>
           <w:sz w:val="24"/>
         </w:rPr>
-        <w:t>3</w:t>
+        <w:t>2</w:t>
       </w:r>
       <w:r>
         <w:rPr>
@@ -131,7 +123,7 @@
           <w:i/>
           <w:sz w:val="24"/>
         </w:rPr>
-        <w:t>Jul</w:t>
+        <w:t>Aug</w:t>
       </w:r>
       <w:r>
         <w:rPr>
@@ -155,44 +147,7 @@
         <w:t>1</w:t>
       </w:r>
     </w:p>
-    <w:p>
-      <w:pPr>
-        <w:tabs>
-          <w:tab w:val="left" w:pos="7800"/>
-        </w:tabs>
-        <w:rPr>
-          <w:i/>
-          <w:sz w:val="24"/>
-        </w:rPr>
-      </w:pPr>
-      <w:r>
-        <w:rPr>
-          <w:i/>
-          <w:sz w:val="24"/>
-        </w:rPr>
-        <w:tab/>
-      </w:r>
-    </w:p>
     <w:p/>
-    <w:p>
-      <w:pPr>
-        <w:rPr>
-          <w:sz w:val="24"/>
-        </w:rPr>
-      </w:pPr>
-      <w:r>
-        <w:rPr>
-          <w:sz w:val="24"/>
-        </w:rPr>
-        <w:t>XRSound is a product of Altea Aerospace.</w:t>
-      </w:r>
-      <w:r>
-        <w:rPr>
-          <w:sz w:val="24"/>
-        </w:rPr>
-        <w:t xml:space="preserve">  </w:t>
-      </w:r>
-    </w:p>
     <w:p>
       <w:pPr>
         <w:rPr>
@@ -246,8 +201,6 @@
         </w:rPr>
       </w:pPr>
     </w:p>
-    <w:p/>
-    <w:p/>
     <w:p>
       <w:pPr>
         <w:jc w:val="center"/>
@@ -255,21 +208,16 @@
       <w:hyperlink r:id="rId10" w:history="1">
         <w:r>
           <w:pict w14:anchorId="43F6D1C9">
-            <v:shape id="_x0000_i1029" type="#_x0000_t75" style="width:244.8pt;height:70.75pt">
+            <v:shape id="_x0000_i1029" type="#_x0000_t75" style="width:244.55pt;height:70.65pt">
               <v:imagedata r:id="rId11" o:title="irrklang_link_big"/>
             </v:shape>
           </w:pict>
         </w:r>
       </w:hyperlink>
     </w:p>
-    <w:p/>
-    <w:p/>
-    <w:p/>
-    <w:p>
-      <w:pPr>
-        <w:rPr>
-          <w:sz w:val="24"/>
-        </w:rPr>
+    <w:p>
+      <w:pPr>
+        <w:jc w:val="center"/>
       </w:pPr>
     </w:p>
     <w:p>
@@ -289,17 +237,12 @@
             <w:szCs w:val="40"/>
           </w:rPr>
           <w:pict w14:anchorId="6EDAF152">
-            <v:shape id="_x0000_i1030" type="#_x0000_t75" style="width:252.95pt;height:90.8pt">
+            <v:shape id="_x0000_i1030" type="#_x0000_t75" style="width:252.7pt;height:91pt">
               <v:imagedata r:id="rId13" o:title="altealogo2"/>
             </v:shape>
           </w:pict>
         </w:r>
       </w:hyperlink>
-    </w:p>
-    <w:p>
-      <w:pPr>
-        <w:jc w:val="center"/>
-      </w:pPr>
     </w:p>
     <w:p>
       <w:pPr>
@@ -346,7 +289,6 @@
         </w:rPr>
       </w:pPr>
     </w:p>
-    <w:p/>
     <w:p>
       <w:pPr>
         <w:rPr>
@@ -481,13 +423,7 @@
         <w:t xml:space="preserve">  </w:t>
       </w:r>
     </w:p>
-    <w:p>
-      <w:pPr>
-        <w:rPr>
-          <w:sz w:val="22"/>
-        </w:rPr>
-      </w:pPr>
-    </w:p>
+    <w:p/>
     <w:p>
       <w:pPr>
         <w:pStyle w:val="TOC1"/>
@@ -520,7 +456,7 @@
         </w:rPr>
         <w:fldChar w:fldCharType="separate"/>
       </w:r>
-      <w:hyperlink w:anchor="_Toc78661190" w:history="1">
+      <w:hyperlink w:anchor="_Toc80453720" w:history="1">
         <w:r>
           <w:rPr>
             <w:rStyle w:val="Hyperlink"/>
@@ -547,7 +483,7 @@
             <w:noProof/>
             <w:webHidden/>
           </w:rPr>
-          <w:instrText xml:space="preserve"> PAGEREF _Toc78661190 \h </w:instrText>
+          <w:instrText xml:space="preserve"> PAGEREF _Toc80453720 \h </w:instrText>
         </w:r>
         <w:r>
           <w:rPr>
@@ -587,7 +523,7 @@
           <w:szCs w:val="22"/>
         </w:rPr>
       </w:pPr>
-      <w:hyperlink w:anchor="_Toc78661191" w:history="1">
+      <w:hyperlink w:anchor="_Toc80453721" w:history="1">
         <w:r>
           <w:rPr>
             <w:rStyle w:val="Hyperlink"/>
@@ -614,74 +550,7 @@
             <w:noProof/>
             <w:webHidden/>
           </w:rPr>
-          <w:instrText xml:space="preserve"> PAGEREF _Toc78661191 \h </w:instrText>
-        </w:r>
-        <w:r>
-          <w:rPr>
-            <w:noProof/>
-            <w:webHidden/>
-          </w:rPr>
-        </w:r>
-        <w:r>
-          <w:rPr>
-            <w:noProof/>
-            <w:webHidden/>
-          </w:rPr>
-          <w:fldChar w:fldCharType="separate"/>
-        </w:r>
-        <w:r>
-          <w:rPr>
-            <w:noProof/>
-            <w:webHidden/>
-          </w:rPr>
-          <w:t>3</w:t>
-        </w:r>
-        <w:r>
-          <w:rPr>
-            <w:noProof/>
-            <w:webHidden/>
-          </w:rPr>
-          <w:fldChar w:fldCharType="end"/>
-        </w:r>
-      </w:hyperlink>
-    </w:p>
-    <w:p>
-      <w:pPr>
-        <w:pStyle w:val="TOC1"/>
-        <w:rPr>
-          <w:rFonts w:ascii="Calibri" w:eastAsia="Yu Mincho" w:hAnsi="Calibri"/>
-          <w:noProof/>
-          <w:szCs w:val="22"/>
-        </w:rPr>
-      </w:pPr>
-      <w:hyperlink w:anchor="_Toc78661192" w:history="1">
-        <w:r>
-          <w:rPr>
-            <w:rStyle w:val="Hyperlink"/>
-            <w:noProof/>
-          </w:rPr>
-          <w:t>XRSound Features</w:t>
-        </w:r>
-        <w:r>
-          <w:rPr>
-            <w:noProof/>
-            <w:webHidden/>
-          </w:rPr>
-          <w:tab/>
-        </w:r>
-        <w:r>
-          <w:rPr>
-            <w:noProof/>
-            <w:webHidden/>
-          </w:rPr>
-          <w:fldChar w:fldCharType="begin"/>
-        </w:r>
-        <w:r>
-          <w:rPr>
-            <w:noProof/>
-            <w:webHidden/>
-          </w:rPr>
-          <w:instrText xml:space="preserve"> PAGEREF _Toc78661192 \h </w:instrText>
+          <w:instrText xml:space="preserve"> PAGEREF _Toc80453721 \h </w:instrText>
         </w:r>
         <w:r>
           <w:rPr>
@@ -721,7 +590,74 @@
           <w:szCs w:val="22"/>
         </w:rPr>
       </w:pPr>
-      <w:hyperlink w:anchor="_Toc78661193" w:history="1">
+      <w:hyperlink w:anchor="_Toc80453722" w:history="1">
+        <w:r>
+          <w:rPr>
+            <w:rStyle w:val="Hyperlink"/>
+            <w:noProof/>
+          </w:rPr>
+          <w:t>XRSound Features</w:t>
+        </w:r>
+        <w:r>
+          <w:rPr>
+            <w:noProof/>
+            <w:webHidden/>
+          </w:rPr>
+          <w:tab/>
+        </w:r>
+        <w:r>
+          <w:rPr>
+            <w:noProof/>
+            <w:webHidden/>
+          </w:rPr>
+          <w:fldChar w:fldCharType="begin"/>
+        </w:r>
+        <w:r>
+          <w:rPr>
+            <w:noProof/>
+            <w:webHidden/>
+          </w:rPr>
+          <w:instrText xml:space="preserve"> PAGEREF _Toc80453722 \h </w:instrText>
+        </w:r>
+        <w:r>
+          <w:rPr>
+            <w:noProof/>
+            <w:webHidden/>
+          </w:rPr>
+        </w:r>
+        <w:r>
+          <w:rPr>
+            <w:noProof/>
+            <w:webHidden/>
+          </w:rPr>
+          <w:fldChar w:fldCharType="separate"/>
+        </w:r>
+        <w:r>
+          <w:rPr>
+            <w:noProof/>
+            <w:webHidden/>
+          </w:rPr>
+          <w:t>4</w:t>
+        </w:r>
+        <w:r>
+          <w:rPr>
+            <w:noProof/>
+            <w:webHidden/>
+          </w:rPr>
+          <w:fldChar w:fldCharType="end"/>
+        </w:r>
+      </w:hyperlink>
+    </w:p>
+    <w:p>
+      <w:pPr>
+        <w:pStyle w:val="TOC1"/>
+        <w:rPr>
+          <w:rFonts w:ascii="Calibri" w:eastAsia="Yu Mincho" w:hAnsi="Calibri"/>
+          <w:noProof/>
+          <w:szCs w:val="22"/>
+        </w:rPr>
+      </w:pPr>
+      <w:hyperlink w:anchor="_Toc80453723" w:history="1">
         <w:r>
           <w:rPr>
             <w:rStyle w:val="Hyperlink"/>
@@ -748,275 +684,7 @@
             <w:noProof/>
             <w:webHidden/>
           </w:rPr>
-          <w:instrText xml:space="preserve"> PAGEREF _Toc78661193 \h </w:instrText>
-        </w:r>
-        <w:r>
-          <w:rPr>
-            <w:noProof/>
-            <w:webHidden/>
-          </w:rPr>
-        </w:r>
-        <w:r>
-          <w:rPr>
-            <w:noProof/>
-            <w:webHidden/>
-          </w:rPr>
-          <w:fldChar w:fldCharType="separate"/>
-        </w:r>
-        <w:r>
-          <w:rPr>
-            <w:noProof/>
-            <w:webHidden/>
-          </w:rPr>
-          <w:t>6</w:t>
-        </w:r>
-        <w:r>
-          <w:rPr>
-            <w:noProof/>
-            <w:webHidden/>
-          </w:rPr>
-          <w:fldChar w:fldCharType="end"/>
-        </w:r>
-      </w:hyperlink>
-    </w:p>
-    <w:p>
-      <w:pPr>
-        <w:pStyle w:val="TOC1"/>
-        <w:rPr>
-          <w:rFonts w:ascii="Calibri" w:eastAsia="Yu Mincho" w:hAnsi="Calibri"/>
-          <w:noProof/>
-          <w:szCs w:val="22"/>
-        </w:rPr>
-      </w:pPr>
-      <w:hyperlink w:anchor="_Toc78661194" w:history="1">
-        <w:r>
-          <w:rPr>
-            <w:rStyle w:val="Hyperlink"/>
-            <w:noProof/>
-          </w:rPr>
-          <w:t>Installation</w:t>
-        </w:r>
-        <w:r>
-          <w:rPr>
-            <w:noProof/>
-            <w:webHidden/>
-          </w:rPr>
-          <w:tab/>
-        </w:r>
-        <w:r>
-          <w:rPr>
-            <w:noProof/>
-            <w:webHidden/>
-          </w:rPr>
-          <w:fldChar w:fldCharType="begin"/>
-        </w:r>
-        <w:r>
-          <w:rPr>
-            <w:noProof/>
-            <w:webHidden/>
-          </w:rPr>
-          <w:instrText xml:space="preserve"> PAGEREF _Toc78661194 \h </w:instrText>
-        </w:r>
-        <w:r>
-          <w:rPr>
-            <w:noProof/>
-            <w:webHidden/>
-          </w:rPr>
-        </w:r>
-        <w:r>
-          <w:rPr>
-            <w:noProof/>
-            <w:webHidden/>
-          </w:rPr>
-          <w:fldChar w:fldCharType="separate"/>
-        </w:r>
-        <w:r>
-          <w:rPr>
-            <w:noProof/>
-            <w:webHidden/>
-          </w:rPr>
-          <w:t>6</w:t>
-        </w:r>
-        <w:r>
-          <w:rPr>
-            <w:noProof/>
-            <w:webHidden/>
-          </w:rPr>
-          <w:fldChar w:fldCharType="end"/>
-        </w:r>
-      </w:hyperlink>
-    </w:p>
-    <w:p>
-      <w:pPr>
-        <w:pStyle w:val="TOC1"/>
-        <w:rPr>
-          <w:rFonts w:ascii="Calibri" w:eastAsia="Yu Mincho" w:hAnsi="Calibri"/>
-          <w:noProof/>
-          <w:szCs w:val="22"/>
-        </w:rPr>
-      </w:pPr>
-      <w:hyperlink w:anchor="_Toc78661195" w:history="1">
-        <w:r>
-          <w:rPr>
-            <w:rStyle w:val="Hyperlink"/>
-            <w:noProof/>
-          </w:rPr>
-          <w:t>Configuring XRSound</w:t>
-        </w:r>
-        <w:r>
-          <w:rPr>
-            <w:noProof/>
-            <w:webHidden/>
-          </w:rPr>
-          <w:tab/>
-        </w:r>
-        <w:r>
-          <w:rPr>
-            <w:noProof/>
-            <w:webHidden/>
-          </w:rPr>
-          <w:fldChar w:fldCharType="begin"/>
-        </w:r>
-        <w:r>
-          <w:rPr>
-            <w:noProof/>
-            <w:webHidden/>
-          </w:rPr>
-          <w:instrText xml:space="preserve"> PAGEREF _Toc78661195 \h </w:instrText>
-        </w:r>
-        <w:r>
-          <w:rPr>
-            <w:noProof/>
-            <w:webHidden/>
-          </w:rPr>
-        </w:r>
-        <w:r>
-          <w:rPr>
-            <w:noProof/>
-            <w:webHidden/>
-          </w:rPr>
-          <w:fldChar w:fldCharType="separate"/>
-        </w:r>
-        <w:r>
-          <w:rPr>
-            <w:noProof/>
-            <w:webHidden/>
-          </w:rPr>
-          <w:t>7</w:t>
-        </w:r>
-        <w:r>
-          <w:rPr>
-            <w:noProof/>
-            <w:webHidden/>
-          </w:rPr>
-          <w:fldChar w:fldCharType="end"/>
-        </w:r>
-      </w:hyperlink>
-    </w:p>
-    <w:p>
-      <w:pPr>
-        <w:pStyle w:val="TOC1"/>
-        <w:rPr>
-          <w:rFonts w:ascii="Calibri" w:eastAsia="Yu Mincho" w:hAnsi="Calibri"/>
-          <w:noProof/>
-          <w:szCs w:val="22"/>
-        </w:rPr>
-      </w:pPr>
-      <w:hyperlink w:anchor="_Toc78661196" w:history="1">
-        <w:r>
-          <w:rPr>
-            <w:rStyle w:val="Hyperlink"/>
-            <w:noProof/>
-          </w:rPr>
-          <w:t>Adding Custom Sounds to a Vessel via a Config File</w:t>
-        </w:r>
-        <w:r>
-          <w:rPr>
-            <w:noProof/>
-            <w:webHidden/>
-          </w:rPr>
-          <w:tab/>
-        </w:r>
-        <w:r>
-          <w:rPr>
-            <w:noProof/>
-            <w:webHidden/>
-          </w:rPr>
-          <w:fldChar w:fldCharType="begin"/>
-        </w:r>
-        <w:r>
-          <w:rPr>
-            <w:noProof/>
-            <w:webHidden/>
-          </w:rPr>
-          <w:instrText xml:space="preserve"> PAGEREF _Toc78661196 \h </w:instrText>
-        </w:r>
-        <w:r>
-          <w:rPr>
-            <w:noProof/>
-            <w:webHidden/>
-          </w:rPr>
-        </w:r>
-        <w:r>
-          <w:rPr>
-            <w:noProof/>
-            <w:webHidden/>
-          </w:rPr>
-          <w:fldChar w:fldCharType="separate"/>
-        </w:r>
-        <w:r>
-          <w:rPr>
-            <w:noProof/>
-            <w:webHidden/>
-          </w:rPr>
-          <w:t>7</w:t>
-        </w:r>
-        <w:r>
-          <w:rPr>
-            <w:noProof/>
-            <w:webHidden/>
-          </w:rPr>
-          <w:fldChar w:fldCharType="end"/>
-        </w:r>
-      </w:hyperlink>
-    </w:p>
-    <w:p>
-      <w:pPr>
-        <w:pStyle w:val="TOC1"/>
-        <w:rPr>
-          <w:rFonts w:ascii="Calibri" w:eastAsia="Yu Mincho" w:hAnsi="Calibri"/>
-          <w:noProof/>
-          <w:szCs w:val="22"/>
-        </w:rPr>
-      </w:pPr>
-      <w:hyperlink w:anchor="_Toc78661197" w:history="1">
-        <w:r>
-          <w:rPr>
-            <w:rStyle w:val="Hyperlink"/>
-            <w:noProof/>
-          </w:rPr>
-          <w:t>Using the XRSound C++ APIs to Add Sounds to a Vessel</w:t>
-        </w:r>
-        <w:r>
-          <w:rPr>
-            <w:noProof/>
-            <w:webHidden/>
-          </w:rPr>
-          <w:tab/>
-        </w:r>
-        <w:r>
-          <w:rPr>
-            <w:noProof/>
-            <w:webHidden/>
-          </w:rPr>
-          <w:fldChar w:fldCharType="begin"/>
-        </w:r>
-        <w:r>
-          <w:rPr>
-            <w:noProof/>
-            <w:webHidden/>
-          </w:rPr>
-          <w:instrText xml:space="preserve"> PAGEREF _Toc78661197 \h </w:instrText>
+          <w:instrText xml:space="preserve"> PAGEREF _Toc80453723 \h </w:instrText>
         </w:r>
         <w:r>
           <w:rPr>
@@ -1056,13 +724,13 @@
           <w:szCs w:val="22"/>
         </w:rPr>
       </w:pPr>
-      <w:hyperlink w:anchor="_Toc78661198" w:history="1">
+      <w:hyperlink w:anchor="_Toc80453724" w:history="1">
         <w:r>
           <w:rPr>
             <w:rStyle w:val="Hyperlink"/>
             <w:noProof/>
           </w:rPr>
-          <w:t>Using the XRSound C++ APIs to Add Sounds to a Module</w:t>
+          <w:t>Installation</w:t>
         </w:r>
         <w:r>
           <w:rPr>
@@ -1083,7 +751,141 @@
             <w:noProof/>
             <w:webHidden/>
           </w:rPr>
-          <w:instrText xml:space="preserve"> PAGEREF _Toc78661198 \h </w:instrText>
+          <w:instrText xml:space="preserve"> PAGEREF _Toc80453724 \h </w:instrText>
+        </w:r>
+        <w:r>
+          <w:rPr>
+            <w:noProof/>
+            <w:webHidden/>
+          </w:rPr>
+        </w:r>
+        <w:r>
+          <w:rPr>
+            <w:noProof/>
+            <w:webHidden/>
+          </w:rPr>
+          <w:fldChar w:fldCharType="separate"/>
+        </w:r>
+        <w:r>
+          <w:rPr>
+            <w:noProof/>
+            <w:webHidden/>
+          </w:rPr>
+          <w:t>9</w:t>
+        </w:r>
+        <w:r>
+          <w:rPr>
+            <w:noProof/>
+            <w:webHidden/>
+          </w:rPr>
+          <w:fldChar w:fldCharType="end"/>
+        </w:r>
+      </w:hyperlink>
+    </w:p>
+    <w:p>
+      <w:pPr>
+        <w:pStyle w:val="TOC1"/>
+        <w:rPr>
+          <w:rFonts w:ascii="Calibri" w:eastAsia="Yu Mincho" w:hAnsi="Calibri"/>
+          <w:noProof/>
+          <w:szCs w:val="22"/>
+        </w:rPr>
+      </w:pPr>
+      <w:hyperlink w:anchor="_Toc80453725" w:history="1">
+        <w:r>
+          <w:rPr>
+            <w:rStyle w:val="Hyperlink"/>
+            <w:noProof/>
+          </w:rPr>
+          <w:t>Configuring XRSound</w:t>
+        </w:r>
+        <w:r>
+          <w:rPr>
+            <w:noProof/>
+            <w:webHidden/>
+          </w:rPr>
+          <w:tab/>
+        </w:r>
+        <w:r>
+          <w:rPr>
+            <w:noProof/>
+            <w:webHidden/>
+          </w:rPr>
+          <w:fldChar w:fldCharType="begin"/>
+        </w:r>
+        <w:r>
+          <w:rPr>
+            <w:noProof/>
+            <w:webHidden/>
+          </w:rPr>
+          <w:instrText xml:space="preserve"> PAGEREF _Toc80453725 \h </w:instrText>
+        </w:r>
+        <w:r>
+          <w:rPr>
+            <w:noProof/>
+            <w:webHidden/>
+          </w:rPr>
+        </w:r>
+        <w:r>
+          <w:rPr>
+            <w:noProof/>
+            <w:webHidden/>
+          </w:rPr>
+          <w:fldChar w:fldCharType="separate"/>
+        </w:r>
+        <w:r>
+          <w:rPr>
+            <w:noProof/>
+            <w:webHidden/>
+          </w:rPr>
+          <w:t>10</w:t>
+        </w:r>
+        <w:r>
+          <w:rPr>
+            <w:noProof/>
+            <w:webHidden/>
+          </w:rPr>
+          <w:fldChar w:fldCharType="end"/>
+        </w:r>
+      </w:hyperlink>
+    </w:p>
+    <w:p>
+      <w:pPr>
+        <w:pStyle w:val="TOC1"/>
+        <w:rPr>
+          <w:rFonts w:ascii="Calibri" w:eastAsia="Yu Mincho" w:hAnsi="Calibri"/>
+          <w:noProof/>
+          <w:szCs w:val="22"/>
+        </w:rPr>
+      </w:pPr>
+      <w:hyperlink w:anchor="_Toc80453726" w:history="1">
+        <w:r>
+          <w:rPr>
+            <w:rStyle w:val="Hyperlink"/>
+            <w:noProof/>
+          </w:rPr>
+          <w:t>Adding Custom Sounds to a Vessel via a Config File</w:t>
+        </w:r>
+        <w:r>
+          <w:rPr>
+            <w:noProof/>
+            <w:webHidden/>
+          </w:rPr>
+          <w:tab/>
+        </w:r>
+        <w:r>
+          <w:rPr>
+            <w:noProof/>
+            <w:webHidden/>
+          </w:rPr>
+          <w:fldChar w:fldCharType="begin"/>
+        </w:r>
+        <w:r>
+          <w:rPr>
+            <w:noProof/>
+            <w:webHidden/>
+          </w:rPr>
+          <w:instrText xml:space="preserve"> PAGEREF _Toc80453726 \h </w:instrText>
         </w:r>
         <w:r>
           <w:rPr>
@@ -1116,14 +918,146 @@
     </w:p>
     <w:p>
       <w:pPr>
-        <w:rPr>
-          <w:sz w:val="22"/>
+        <w:pStyle w:val="TOC1"/>
+        <w:rPr>
+          <w:rFonts w:ascii="Calibri" w:eastAsia="Yu Mincho" w:hAnsi="Calibri"/>
+          <w:noProof/>
           <w:szCs w:val="22"/>
         </w:rPr>
       </w:pPr>
-      <w:r>
-        <w:rPr>
-          <w:sz w:val="22"/>
+      <w:hyperlink w:anchor="_Toc80453727" w:history="1">
+        <w:r>
+          <w:rPr>
+            <w:rStyle w:val="Hyperlink"/>
+            <w:noProof/>
+          </w:rPr>
+          <w:t>Using the XRSound C++ APIs to Add Sounds to a Vessel</w:t>
+        </w:r>
+        <w:r>
+          <w:rPr>
+            <w:noProof/>
+            <w:webHidden/>
+          </w:rPr>
+          <w:tab/>
+        </w:r>
+        <w:r>
+          <w:rPr>
+            <w:noProof/>
+            <w:webHidden/>
+          </w:rPr>
+          <w:fldChar w:fldCharType="begin"/>
+        </w:r>
+        <w:r>
+          <w:rPr>
+            <w:noProof/>
+            <w:webHidden/>
+          </w:rPr>
+          <w:instrText xml:space="preserve"> PAGEREF _Toc80453727 \h </w:instrText>
+        </w:r>
+        <w:r>
+          <w:rPr>
+            <w:noProof/>
+            <w:webHidden/>
+          </w:rPr>
+        </w:r>
+        <w:r>
+          <w:rPr>
+            <w:noProof/>
+            <w:webHidden/>
+          </w:rPr>
+          <w:fldChar w:fldCharType="separate"/>
+        </w:r>
+        <w:r>
+          <w:rPr>
+            <w:noProof/>
+            <w:webHidden/>
+          </w:rPr>
+          <w:t>13</w:t>
+        </w:r>
+        <w:r>
+          <w:rPr>
+            <w:noProof/>
+            <w:webHidden/>
+          </w:rPr>
+          <w:fldChar w:fldCharType="end"/>
+        </w:r>
+      </w:hyperlink>
+    </w:p>
+    <w:p>
+      <w:pPr>
+        <w:pStyle w:val="TOC1"/>
+        <w:rPr>
+          <w:rFonts w:ascii="Calibri" w:eastAsia="Yu Mincho" w:hAnsi="Calibri"/>
+          <w:noProof/>
+          <w:szCs w:val="22"/>
+        </w:rPr>
+      </w:pPr>
+      <w:hyperlink w:anchor="_Toc80453728" w:history="1">
+        <w:r>
+          <w:rPr>
+            <w:rStyle w:val="Hyperlink"/>
+            <w:noProof/>
+          </w:rPr>
+          <w:t>Using the XRSound C++ APIs to Add Sounds to a Module</w:t>
+        </w:r>
+        <w:r>
+          <w:rPr>
+            <w:noProof/>
+            <w:webHidden/>
+          </w:rPr>
+          <w:tab/>
+        </w:r>
+        <w:r>
+          <w:rPr>
+            <w:noProof/>
+            <w:webHidden/>
+          </w:rPr>
+          <w:fldChar w:fldCharType="begin"/>
+        </w:r>
+        <w:r>
+          <w:rPr>
+            <w:noProof/>
+            <w:webHidden/>
+          </w:rPr>
+          <w:instrText xml:space="preserve"> PAGEREF _Toc80453728 \h </w:instrText>
+        </w:r>
+        <w:r>
+          <w:rPr>
+            <w:noProof/>
+            <w:webHidden/>
+          </w:rPr>
+        </w:r>
+        <w:r>
+          <w:rPr>
+            <w:noProof/>
+            <w:webHidden/>
+          </w:rPr>
+          <w:fldChar w:fldCharType="separate"/>
+        </w:r>
+        <w:r>
+          <w:rPr>
+            <w:noProof/>
+            <w:webHidden/>
+          </w:rPr>
+          <w:t>16</w:t>
+        </w:r>
+        <w:r>
+          <w:rPr>
+            <w:noProof/>
+            <w:webHidden/>
+          </w:rPr>
+          <w:fldChar w:fldCharType="end"/>
+        </w:r>
+      </w:hyperlink>
+    </w:p>
+    <w:p>
+      <w:pPr>
+        <w:rPr>
+          <w:szCs w:val="22"/>
+        </w:rPr>
+      </w:pPr>
+      <w:r>
+        <w:rPr>
           <w:szCs w:val="22"/>
         </w:rPr>
         <w:fldChar w:fldCharType="end"/>
@@ -1150,7 +1084,7 @@
           <w:szCs w:val="40"/>
         </w:rPr>
         <w:pict w14:anchorId="6068D245">
-          <v:shape id="_x0000_i1031" type="#_x0000_t75" style="width:158.4pt;height:56.95pt">
+          <v:shape id="_x0000_i1031" type="#_x0000_t75" style="width:158.25pt;height:57.05pt">
             <v:imagedata r:id="rId13" o:title="altealogo2"/>
           </v:shape>
         </w:pict>
@@ -1197,7 +1131,7 @@
         </w:rPr>
         <w:br w:type="page"/>
       </w:r>
-      <w:bookmarkStart w:id="0" w:name="_Toc78661190"/>
+      <w:bookmarkStart w:id="0" w:name="_Toc80453720"/>
       <w:r>
         <w:lastRenderedPageBreak/>
         <w:t>Copyright</w:t>
@@ -1314,7 +1248,19 @@
         <w:rPr>
           <w:lang w:eastAsia="ja-JP"/>
         </w:rPr>
-        <w:t xml:space="preserve">Copyright (c) 2021 Douglas </w:t>
+        <w:t xml:space="preserve">Copyright (c) </w:t>
+      </w:r>
+      <w:r>
+        <w:rPr>
+          <w:lang w:eastAsia="ja-JP"/>
+        </w:rPr>
+        <w:t>2018-</w:t>
+      </w:r>
+      <w:r>
+        <w:rPr>
+          <w:lang w:eastAsia="ja-JP"/>
+        </w:rPr>
+        <w:t xml:space="preserve">2021 Douglas </w:t>
       </w:r>
       <w:r>
         <w:rPr>
@@ -1558,8 +1504,9 @@
         <w:pStyle w:val="Heading1"/>
         <w:jc w:val="both"/>
       </w:pPr>
-      <w:bookmarkStart w:id="1" w:name="_Toc78661191"/>
-      <w:r>
+      <w:bookmarkStart w:id="1" w:name="_Toc80453721"/>
+      <w:r>
+        <w:lastRenderedPageBreak/>
         <w:t>Summary</w:t>
       </w:r>
       <w:bookmarkEnd w:id="1"/>
@@ -1571,7 +1518,7 @@
     </w:p>
     <w:p>
       <w:r>
-        <w:t>XRSound provides over 450 available, fully configurable, default sounds and voice callouts for all Orbiter vessels</w:t>
+        <w:t>XRSound provides over 450 fully configurable, default sounds and voice callouts for all Orbiter vessels</w:t>
       </w:r>
       <w:r>
         <w:t>.  In addition, it provides a C++ API for</w:t>
@@ -1580,7 +1527,10 @@
         <w:t xml:space="preserve"> add-on </w:t>
       </w:r>
       <w:r>
-        <w:t xml:space="preserve">Orbiter vessels </w:t>
+        <w:t>Orbiter vessel</w:t>
+      </w:r>
+      <w:r>
+        <w:t xml:space="preserve"> and plugin </w:t>
       </w:r>
       <w:r>
         <w:t xml:space="preserve">authors to use via the XRSound.dll Orbiter </w:t>
@@ -1607,7 +1557,13 @@
         <w:t>XRSound.cfg</w:t>
       </w:r>
       <w:r>
-        <w:t xml:space="preserve"> file that configures default sounds for all vessels, you can also edit or create Orbiter vessel-class-specific config files, such as the included </w:t>
+        <w:t xml:space="preserve"> file that configures default sounds for all vessels, you can also edit or create Orbiter vessel</w:t>
+      </w:r>
+      <w:r>
+        <w:t xml:space="preserve"> </w:t>
+      </w:r>
+      <w:r>
+        <w:t xml:space="preserve">class-specific config files, such as the included </w:t>
       </w:r>
       <w:r>
         <w:rPr>
@@ -1624,7 +1580,13 @@
       </w:r>
       <w:proofErr w:type="spellEnd"/>
       <w:r>
-        <w:t>, etc., that assigns default sounds to vessel-specific animations and landing gear without requiring recompiling the vessel or doing any coding.</w:t>
+        <w:t xml:space="preserve">, etc., that assigns default sounds to vessel-specific animations and </w:t>
+      </w:r>
+      <w:r>
+        <w:t xml:space="preserve">events </w:t>
+      </w:r>
+      <w:r>
+        <w:t>without requiring recompiling the vessel or doing any coding.</w:t>
       </w:r>
     </w:p>
     <w:p>
@@ -1720,19 +1682,252 @@
       <w:pPr>
         <w:pStyle w:val="Heading1"/>
       </w:pPr>
-      <w:bookmarkStart w:id="2" w:name="_Toc78661192"/>
+      <w:bookmarkStart w:id="2" w:name="_Toc80453722"/>
+      <w:r>
+        <w:t xml:space="preserve">XRSound </w:t>
+      </w:r>
+      <w:r>
+        <w:t>Features</w:t>
+      </w:r>
+      <w:bookmarkEnd w:id="2"/>
+    </w:p>
+    <w:p/>
+    <w:p>
+      <w:pPr>
+        <w:numPr>
+          <w:ilvl w:val="0"/>
+          <w:numId w:val="39"/>
+        </w:numPr>
+      </w:pPr>
+      <w:r>
+        <w:t xml:space="preserve">Automatically </w:t>
+      </w:r>
+      <w:r>
+        <w:t>adds default sounds for any Orbiter vessel that defines thrusters -- not just XR vessels.</w:t>
+      </w:r>
+      <w:r>
+        <w:rPr>
+          <w:rFonts w:cs="Calibri"/>
+          <w:color w:val="000000"/>
+          <w:szCs w:val="20"/>
+        </w:rPr>
+        <w:t xml:space="preserve"> You can also manually assign sounds to any vessel class via its </w:t>
+      </w:r>
+      <w:r>
+        <w:rPr>
+          <w:rStyle w:val="Courier10ptChar"/>
+        </w:rPr>
+        <w:t>XRSound-&lt;vessel class&gt;.</w:t>
+      </w:r>
+      <w:proofErr w:type="spellStart"/>
+      <w:r>
+        <w:rPr>
+          <w:rStyle w:val="Courier10ptChar"/>
+        </w:rPr>
+        <w:t>cfg</w:t>
+      </w:r>
+      <w:proofErr w:type="spellEnd"/>
+      <w:r>
+        <w:rPr>
+          <w:rFonts w:cs="Calibri"/>
+          <w:color w:val="000000"/>
+          <w:szCs w:val="20"/>
+        </w:rPr>
+        <w:t xml:space="preserve"> </w:t>
+      </w:r>
+      <w:proofErr w:type="gramStart"/>
+      <w:r>
+        <w:rPr>
+          <w:rFonts w:cs="Calibri"/>
+          <w:color w:val="000000"/>
+          <w:szCs w:val="20"/>
+        </w:rPr>
+        <w:t>file;</w:t>
+      </w:r>
+      <w:proofErr w:type="gramEnd"/>
+      <w:r>
+        <w:rPr>
+          <w:rFonts w:cs="Calibri"/>
+          <w:color w:val="000000"/>
+          <w:szCs w:val="20"/>
+        </w:rPr>
+        <w:t xml:space="preserve"> e.g., </w:t>
+      </w:r>
+      <w:r>
+        <w:rPr>
+          <w:rFonts w:ascii="Courier New" w:hAnsi="Courier New" w:cs="Courier New"/>
+          <w:color w:val="000000"/>
+          <w:szCs w:val="20"/>
+        </w:rPr>
+        <w:t>XRSound-</w:t>
+      </w:r>
+      <w:proofErr w:type="spellStart"/>
+      <w:r>
+        <w:rPr>
+          <w:rFonts w:ascii="Courier New" w:hAnsi="Courier New" w:cs="Courier New"/>
+          <w:color w:val="000000"/>
+          <w:szCs w:val="20"/>
+        </w:rPr>
+        <w:t>DeltaGlider.cf</w:t>
+      </w:r>
+      <w:r>
+        <w:rPr>
+          <w:rFonts w:ascii="Courier New" w:hAnsi="Courier New" w:cs="Courier New"/>
+          <w:color w:val="000000"/>
+          <w:szCs w:val="20"/>
+        </w:rPr>
+        <w:t>g</w:t>
+      </w:r>
+      <w:proofErr w:type="spellEnd"/>
+      <w:r>
+        <w:rPr>
+          <w:rFonts w:ascii="Courier New" w:hAnsi="Courier New" w:cs="Courier New"/>
+          <w:color w:val="000000"/>
+          <w:szCs w:val="20"/>
+        </w:rPr>
+        <w:t>.</w:t>
+      </w:r>
+    </w:p>
+    <w:p>
+      <w:pPr>
+        <w:pStyle w:val="ListParagraph"/>
+      </w:pPr>
+    </w:p>
+    <w:p>
+      <w:pPr>
+        <w:numPr>
+          <w:ilvl w:val="0"/>
+          <w:numId w:val="39"/>
+        </w:numPr>
+      </w:pPr>
       <w:r>
         <w:lastRenderedPageBreak/>
+        <w:t xml:space="preserve">Add-on developers can play custom sounds from their Orbiter </w:t>
+      </w:r>
+      <w:r>
+        <w:rPr>
+          <w:i/>
+          <w:iCs/>
+        </w:rPr>
+        <w:t>module</w:t>
+      </w:r>
+      <w:r>
+        <w:rPr>
+          <w:i/>
+          <w:iCs/>
+        </w:rPr>
+        <w:t>s</w:t>
+      </w:r>
+      <w:r>
+        <w:rPr>
+          <w:i/>
+          <w:iCs/>
+        </w:rPr>
+        <w:t xml:space="preserve"> </w:t>
+      </w:r>
+      <w:r>
+        <w:t xml:space="preserve">(e.g., MFDs </w:t>
+      </w:r>
+      <w:r>
+        <w:t xml:space="preserve">or </w:t>
+      </w:r>
+      <w:r>
+        <w:t xml:space="preserve">other </w:t>
+      </w:r>
+      <w:r>
+        <w:t>plugins</w:t>
+      </w:r>
+      <w:r>
+        <w:t>)</w:t>
+      </w:r>
+      <w:r>
+        <w:t>, not just Orbiter vessels.</w:t>
+      </w:r>
+    </w:p>
+    <w:p>
+      <w:pPr>
+        <w:pStyle w:val="ListParagraph"/>
+      </w:pPr>
+    </w:p>
+    <w:p>
+      <w:pPr>
+        <w:numPr>
+          <w:ilvl w:val="0"/>
+          <w:numId w:val="39"/>
+        </w:numPr>
+      </w:pPr>
+      <w:r>
         <w:t xml:space="preserve">XRSound </w:t>
       </w:r>
       <w:r>
-        <w:t>Features</w:t>
-      </w:r>
-      <w:bookmarkEnd w:id="2"/>
+        <w:t>3</w:t>
+      </w:r>
+      <w:r>
+        <w:t xml:space="preserve">.0 is backwards-compatible with </w:t>
+      </w:r>
+      <w:r>
+        <w:t xml:space="preserve">all </w:t>
+      </w:r>
+      <w:r>
+        <w:t xml:space="preserve">existing XRSound-enabled </w:t>
+      </w:r>
+      <w:proofErr w:type="gramStart"/>
+      <w:r>
+        <w:t>vessels</w:t>
+      </w:r>
+      <w:r>
+        <w:t>;</w:t>
+      </w:r>
+      <w:proofErr w:type="gramEnd"/>
+      <w:r>
+        <w:t xml:space="preserve"> i.e., </w:t>
+      </w:r>
+      <w:r>
+        <w:t xml:space="preserve">XRSound </w:t>
+      </w:r>
+      <w:r>
+        <w:t>3</w:t>
+      </w:r>
+      <w:r>
+        <w:t xml:space="preserve">.0 works with </w:t>
+      </w:r>
+      <w:r>
+        <w:t>XRSound 2.</w:t>
+      </w:r>
+      <w:r>
+        <w:t>x</w:t>
+      </w:r>
+      <w:r>
+        <w:t xml:space="preserve">-, </w:t>
+      </w:r>
+      <w:r>
+        <w:t>XRSound 1.x-</w:t>
+      </w:r>
+      <w:r>
+        <w:t>,</w:t>
+      </w:r>
+      <w:r>
+        <w:t xml:space="preserve"> and </w:t>
+      </w:r>
+      <w:r>
+        <w:t>XRSound 3</w:t>
+      </w:r>
+      <w:r>
+        <w:t>.</w:t>
+      </w:r>
+      <w:r>
+        <w:t>x</w:t>
+      </w:r>
+      <w:r>
+        <w:t>-enabled Orbiter add-ons.</w:t>
+      </w:r>
     </w:p>
     <w:p>
       <w:pPr>
         <w:ind w:left="540"/>
+        <w:rPr>
+          <w:color w:val="FF0000"/>
+        </w:rPr>
       </w:pPr>
     </w:p>
     <w:p>
@@ -1744,193 +1939,29 @@
         <w:textAlignment w:val="center"/>
         <w:rPr>
           <w:rFonts w:cs="Calibri"/>
-          <w:color w:val="FF0000"/>
-          <w:szCs w:val="20"/>
-          <w:lang w:eastAsia="ja-JP"/>
-        </w:rPr>
-      </w:pPr>
-      <w:r>
-        <w:rPr>
-          <w:rFonts w:cs="Calibri"/>
-          <w:color w:val="FF0000"/>
-          <w:szCs w:val="20"/>
-        </w:rPr>
-        <w:t>Automatically adds default sounds for any Orbiter vessel that defines thrusters -- not just XR vessels.</w:t>
-      </w:r>
-      <w:r>
-        <w:rPr>
-          <w:rFonts w:cs="Calibri"/>
-          <w:color w:val="000000"/>
-          <w:szCs w:val="20"/>
-        </w:rPr>
-        <w:t xml:space="preserve"> You can also manually assign sounds to any vessel class via its </w:t>
-      </w:r>
-      <w:r>
-        <w:rPr>
-          <w:rStyle w:val="Courier10ptChar"/>
-        </w:rPr>
-        <w:t>XRSound-&lt;vessel class&gt;.</w:t>
-      </w:r>
-      <w:proofErr w:type="spellStart"/>
-      <w:r>
-        <w:rPr>
-          <w:rStyle w:val="Courier10ptChar"/>
-        </w:rPr>
-        <w:t>cfg</w:t>
-      </w:r>
-      <w:proofErr w:type="spellEnd"/>
-      <w:r>
-        <w:rPr>
-          <w:rFonts w:cs="Calibri"/>
-          <w:color w:val="000000"/>
-          <w:szCs w:val="20"/>
-        </w:rPr>
-        <w:t xml:space="preserve"> </w:t>
-      </w:r>
-      <w:proofErr w:type="gramStart"/>
-      <w:r>
-        <w:rPr>
-          <w:rFonts w:cs="Calibri"/>
-          <w:color w:val="000000"/>
-          <w:szCs w:val="20"/>
-        </w:rPr>
-        <w:t>file;</w:t>
-      </w:r>
-      <w:proofErr w:type="gramEnd"/>
-      <w:r>
-        <w:rPr>
-          <w:rFonts w:cs="Calibri"/>
-          <w:color w:val="000000"/>
-          <w:szCs w:val="20"/>
-        </w:rPr>
-        <w:t xml:space="preserve"> e.g., </w:t>
-      </w:r>
-      <w:r>
-        <w:rPr>
-          <w:rFonts w:ascii="Courier New" w:hAnsi="Courier New" w:cs="Courier New"/>
-          <w:color w:val="000000"/>
-          <w:szCs w:val="20"/>
-        </w:rPr>
-        <w:t>XRSound-</w:t>
-      </w:r>
-      <w:proofErr w:type="spellStart"/>
-      <w:r>
-        <w:rPr>
-          <w:rFonts w:ascii="Courier New" w:hAnsi="Courier New" w:cs="Courier New"/>
-          <w:color w:val="000000"/>
-          <w:szCs w:val="20"/>
-        </w:rPr>
-        <w:t>DeltaGlider.cfg</w:t>
-      </w:r>
-      <w:proofErr w:type="spellEnd"/>
-      <w:r>
-        <w:rPr>
-          <w:rFonts w:cs="Calibri"/>
-          <w:color w:val="000000"/>
-          <w:szCs w:val="20"/>
-        </w:rPr>
-        <w:t>.</w:t>
-      </w:r>
-    </w:p>
-    <w:p/>
-    <w:p>
-      <w:pPr>
-        <w:numPr>
-          <w:ilvl w:val="0"/>
-          <w:numId w:val="39"/>
-        </w:numPr>
-      </w:pPr>
-      <w:r>
-        <w:t xml:space="preserve">Add-on developers can play custom sounds from their Orbiter </w:t>
-      </w:r>
-      <w:r>
-        <w:rPr>
-          <w:i/>
-          <w:iCs/>
-        </w:rPr>
-        <w:t>module</w:t>
-      </w:r>
-      <w:r>
-        <w:rPr>
-          <w:i/>
-          <w:iCs/>
-        </w:rPr>
-        <w:t>s</w:t>
-      </w:r>
-      <w:r>
-        <w:rPr>
-          <w:i/>
-          <w:iCs/>
-        </w:rPr>
-        <w:t xml:space="preserve"> </w:t>
-      </w:r>
-      <w:r>
-        <w:t xml:space="preserve">(e.g., MFDs </w:t>
-      </w:r>
-      <w:r>
-        <w:t xml:space="preserve">or </w:t>
-      </w:r>
-      <w:r>
-        <w:t xml:space="preserve">other </w:t>
-      </w:r>
-      <w:r>
-        <w:t>plugins</w:t>
-      </w:r>
-      <w:r>
-        <w:t>)</w:t>
-      </w:r>
-      <w:r>
-        <w:t>, not just Orbiter vessels.</w:t>
-      </w:r>
-    </w:p>
-    <w:p>
-      <w:pPr>
-        <w:pStyle w:val="ListParagraph"/>
-      </w:pPr>
-    </w:p>
-    <w:p>
-      <w:pPr>
-        <w:numPr>
-          <w:ilvl w:val="0"/>
-          <w:numId w:val="39"/>
-        </w:numPr>
-      </w:pPr>
-      <w:r>
-        <w:t>XRSound 2.0 is backwards-compatible with existing XRSound-enabled vessels.</w:t>
-      </w:r>
-      <w:r>
-        <w:t xml:space="preserve"> </w:t>
-      </w:r>
-      <w:r>
-        <w:t>In other words, XRSound 2.0 works with both XRSound 1.x- and 2.0-enabled Orbiter add-ons.</w:t>
-      </w:r>
-    </w:p>
-    <w:p>
-      <w:pPr>
-        <w:ind w:left="540"/>
-        <w:rPr>
-          <w:color w:val="FF0000"/>
-        </w:rPr>
-      </w:pPr>
-    </w:p>
-    <w:p>
-      <w:pPr>
-        <w:numPr>
-          <w:ilvl w:val="0"/>
-          <w:numId w:val="39"/>
-        </w:numPr>
-        <w:textAlignment w:val="center"/>
-        <w:rPr>
-          <w:rFonts w:cs="Calibri"/>
-          <w:szCs w:val="20"/>
-        </w:rPr>
-      </w:pPr>
-      <w:r>
-        <w:rPr>
-          <w:rFonts w:cs="Calibri"/>
-          <w:szCs w:val="20"/>
-        </w:rPr>
-        <w:t>Each sound or group of sounds is fully configurable via XRSound.cfg and optional Orbiter vessel class-specific config files, or via the XRSound SDK (included).</w:t>
+          <w:szCs w:val="20"/>
+        </w:rPr>
+      </w:pPr>
+      <w:r>
+        <w:rPr>
+          <w:rFonts w:cs="Calibri"/>
+          <w:szCs w:val="20"/>
+        </w:rPr>
+        <w:t xml:space="preserve">Each sound or group of sounds is fully configurable via XRSound.cfg and optional Orbiter vessel class-specific config files, or via the </w:t>
+      </w:r>
+      <w:r>
+        <w:rPr>
+          <w:rFonts w:cs="Calibri"/>
+          <w:szCs w:val="20"/>
+        </w:rPr>
+        <w:t xml:space="preserve">included </w:t>
+      </w:r>
+      <w:r>
+        <w:rPr>
+          <w:rFonts w:cs="Calibri"/>
+          <w:szCs w:val="20"/>
+        </w:rPr>
+        <w:t>XRSound SDK.</w:t>
       </w:r>
     </w:p>
     <w:p>
@@ -2061,7 +2092,21 @@
           <w:rFonts w:cs="Calibri"/>
           <w:szCs w:val="20"/>
         </w:rPr>
-        <w:t xml:space="preserve">  These callouts were recorded live from NASA TV and saved as </w:t>
+        <w:t xml:space="preserve">  These </w:t>
+      </w:r>
+      <w:r>
+        <w:rPr>
+          <w:rFonts w:cs="Calibri"/>
+          <w:szCs w:val="20"/>
+        </w:rPr>
+        <w:t xml:space="preserve">ATC </w:t>
+      </w:r>
+      <w:r>
+        <w:rPr>
+          <w:rFonts w:cs="Calibri"/>
+          <w:szCs w:val="20"/>
+        </w:rPr>
+        <w:t xml:space="preserve">callouts were recorded live from NASA TV and saved as </w:t>
       </w:r>
       <w:proofErr w:type="gramStart"/>
       <w:r>
@@ -2237,15 +2282,13 @@
         </w:rPr>
         <w:t xml:space="preserve">, </w:t>
       </w:r>
-      <w:proofErr w:type="gramStart"/>
-      <w:r>
-        <w:rPr>
-          <w:rFonts w:cs="Calibri"/>
-          <w:szCs w:val="20"/>
-        </w:rPr>
-        <w:t>take a look</w:t>
-      </w:r>
-      <w:proofErr w:type="gramEnd"/>
+      <w:r>
+        <w:rPr>
+          <w:rFonts w:cs="Calibri"/>
+          <w:szCs w:val="20"/>
+        </w:rPr>
+        <w:t>see</w:t>
+      </w:r>
       <w:r>
         <w:rPr>
           <w:rFonts w:cs="Calibri"/>
@@ -2273,15 +2316,6 @@
     </w:p>
     <w:p>
       <w:pPr>
-        <w:pStyle w:val="ListParagraph"/>
-        <w:rPr>
-          <w:rFonts w:cs="Calibri"/>
-          <w:szCs w:val="20"/>
-        </w:rPr>
-      </w:pPr>
-    </w:p>
-    <w:p>
-      <w:pPr>
         <w:ind w:left="540"/>
         <w:textAlignment w:val="center"/>
         <w:rPr>
@@ -2475,6 +2509,7 @@
           <w:rFonts w:cs="Calibri"/>
           <w:szCs w:val="20"/>
         </w:rPr>
+        <w:lastRenderedPageBreak/>
         <w:t>RCS sounds</w:t>
       </w:r>
     </w:p>
@@ -2687,23 +2722,7 @@
           <w:rFonts w:cs="Calibri"/>
           <w:szCs w:val="20"/>
         </w:rPr>
-        <w:t xml:space="preserve">One additional custom engine sound per vessel (e.g., the SCRAM engines in the stock </w:t>
-      </w:r>
-      <w:proofErr w:type="spellStart"/>
-      <w:r>
-        <w:rPr>
-          <w:rFonts w:cs="Calibri"/>
-          <w:szCs w:val="20"/>
-        </w:rPr>
-        <w:t>DeltaGlider</w:t>
-      </w:r>
-      <w:proofErr w:type="spellEnd"/>
-      <w:r>
-        <w:rPr>
-          <w:rFonts w:cs="Calibri"/>
-          <w:szCs w:val="20"/>
-        </w:rPr>
-        <w:t xml:space="preserve">-S). Configurable via a given vessel class's </w:t>
+        <w:t xml:space="preserve">One additional custom engine sound per vessel (e.g., the SCRAM engines in the stock DeltaGlider-S). Configurable via a given vessel class's </w:t>
       </w:r>
       <w:r>
         <w:rPr>
@@ -2745,7 +2764,6 @@
           <w:rFonts w:cs="Calibri"/>
           <w:szCs w:val="20"/>
         </w:rPr>
-        <w:lastRenderedPageBreak/>
         <w:t>Wheel brakes sound</w:t>
       </w:r>
     </w:p>
@@ -2984,6 +3002,7 @@
           <w:rFonts w:cs="Calibri"/>
           <w:szCs w:val="20"/>
         </w:rPr>
+        <w:lastRenderedPageBreak/>
         <w:t>Docking and undocking voice callouts and sounds</w:t>
       </w:r>
     </w:p>
@@ -3339,7 +3358,14 @@
           <w:rFonts w:cs="Calibri"/>
           <w:szCs w:val="20"/>
         </w:rPr>
-        <w:t xml:space="preserve">You can replace or disable any or </w:t>
+        <w:t xml:space="preserve">Users can </w:t>
+      </w:r>
+      <w:r>
+        <w:rPr>
+          <w:rFonts w:cs="Calibri"/>
+          <w:szCs w:val="20"/>
+        </w:rPr>
+        <w:t xml:space="preserve">replace or disable any or </w:t>
       </w:r>
       <w:r>
         <w:rPr>
@@ -3393,73 +3419,38 @@
       </w:pPr>
       <w:r>
         <w:rPr>
-          <w:rStyle w:val="Courier10ptChar"/>
-        </w:rPr>
-        <w:t>XRSound.lib</w:t>
-      </w:r>
-      <w:r>
-        <w:rPr>
-          <w:rFonts w:cs="Calibri"/>
-          <w:szCs w:val="20"/>
-        </w:rPr>
-        <w:t xml:space="preserve"> is statically linked; </w:t>
-      </w:r>
-      <w:r>
-        <w:rPr>
-          <w:rFonts w:cs="Calibri"/>
-          <w:szCs w:val="20"/>
-        </w:rPr>
-        <w:t xml:space="preserve">add-on vessel authors using XRSound do not need to </w:t>
-      </w:r>
-      <w:r>
-        <w:rPr>
-          <w:rFonts w:cs="Calibri"/>
-          <w:szCs w:val="20"/>
-        </w:rPr>
-        <w:t xml:space="preserve">need to bundle Visual Studio redistribution files with </w:t>
-      </w:r>
-      <w:r>
-        <w:rPr>
-          <w:rFonts w:cs="Calibri"/>
-          <w:szCs w:val="20"/>
-        </w:rPr>
-        <w:t xml:space="preserve">their </w:t>
-      </w:r>
-      <w:r>
-        <w:rPr>
-          <w:rFonts w:cs="Calibri"/>
-          <w:szCs w:val="20"/>
-        </w:rPr>
-        <w:t xml:space="preserve">add-on </w:t>
-      </w:r>
-      <w:proofErr w:type="gramStart"/>
-      <w:r>
-        <w:rPr>
-          <w:rFonts w:cs="Calibri"/>
-          <w:szCs w:val="20"/>
-        </w:rPr>
-        <w:t>in order to</w:t>
-      </w:r>
-      <w:proofErr w:type="gramEnd"/>
-      <w:r>
-        <w:rPr>
-          <w:rFonts w:cs="Calibri"/>
-          <w:szCs w:val="20"/>
-        </w:rPr>
-        <w:t xml:space="preserve"> use XRSound, and add-ons that link with XRSound.lib can still run without </w:t>
-      </w:r>
-      <w:r>
-        <w:rPr>
-          <w:rStyle w:val="Courier10ptChar"/>
-        </w:rPr>
-        <w:t>XRSound.dll</w:t>
-      </w:r>
-      <w:r>
-        <w:rPr>
-          <w:rFonts w:cs="Calibri"/>
-          <w:szCs w:val="20"/>
-        </w:rPr>
-        <w:t xml:space="preserve"> installed.</w:t>
+          <w:rFonts w:cs="Calibri"/>
+          <w:szCs w:val="20"/>
+        </w:rPr>
+        <w:t>Orbiter a</w:t>
+      </w:r>
+      <w:r>
+        <w:rPr>
+          <w:rFonts w:cs="Calibri"/>
+          <w:szCs w:val="20"/>
+        </w:rPr>
+        <w:t xml:space="preserve">dd-ons that link with XRSound.lib can still </w:t>
+      </w:r>
+      <w:r>
+        <w:rPr>
+          <w:rFonts w:cs="Calibri"/>
+          <w:szCs w:val="20"/>
+        </w:rPr>
+        <w:t xml:space="preserve">load and </w:t>
+      </w:r>
+      <w:r>
+        <w:rPr>
+          <w:rFonts w:cs="Calibri"/>
+          <w:szCs w:val="20"/>
+        </w:rPr>
+        <w:t xml:space="preserve">run </w:t>
+      </w:r>
+      <w:r>
+        <w:rPr>
+          <w:rFonts w:cs="Calibri"/>
+          <w:szCs w:val="20"/>
+        </w:rPr>
+        <w:t>(without sounds, of course) even if the user does not have XRSound installed.</w:t>
       </w:r>
     </w:p>
     <w:p>
@@ -3519,6 +3510,7 @@
           <w:rFonts w:cs="Calibri"/>
           <w:szCs w:val="20"/>
         </w:rPr>
+        <w:lastRenderedPageBreak/>
         <w:t xml:space="preserve">No limit to the number of vessels </w:t>
       </w:r>
       <w:r>
@@ -3576,8 +3568,21 @@
           <w:rFonts w:cs="Calibri"/>
           <w:szCs w:val="20"/>
         </w:rPr>
-        <w:lastRenderedPageBreak/>
-        <w:t xml:space="preserve">No limit to the number of ATC radio chatter files for a given "frequency" (i.e., folder): just configure the ATC folder </w:t>
+        <w:t>No limit to the number of ATC radio chatter files for a given "</w:t>
+      </w:r>
+      <w:r>
+        <w:rPr>
+          <w:rFonts w:cs="Calibri"/>
+          <w:szCs w:val="20"/>
+        </w:rPr>
+        <w:t xml:space="preserve">radio </w:t>
+      </w:r>
+      <w:r>
+        <w:rPr>
+          <w:rFonts w:cs="Calibri"/>
+          <w:szCs w:val="20"/>
+        </w:rPr>
+        <w:t xml:space="preserve">frequency" (i.e., folder): just configure the ATC folder </w:t>
       </w:r>
       <w:r>
         <w:rPr>
@@ -3611,7 +3616,21 @@
           <w:rFonts w:cs="Calibri"/>
           <w:szCs w:val="20"/>
         </w:rPr>
-        <w:t>, and any sound files in that folder are played at random for ATC chatter.</w:t>
+        <w:t xml:space="preserve">, and </w:t>
+      </w:r>
+      <w:r>
+        <w:rPr>
+          <w:rFonts w:cs="Calibri"/>
+          <w:szCs w:val="20"/>
+        </w:rPr>
+        <w:t>all</w:t>
+      </w:r>
+      <w:r>
+        <w:rPr>
+          <w:rFonts w:cs="Calibri"/>
+          <w:szCs w:val="20"/>
+        </w:rPr>
+        <w:t xml:space="preserve"> sound files in that folder are played at random for ATC chatter.</w:t>
       </w:r>
     </w:p>
     <w:p>
@@ -4057,7 +4076,21 @@
           <w:rFonts w:cs="Calibri"/>
           <w:szCs w:val="20"/>
         </w:rPr>
-        <w:t xml:space="preserve">Additional sound formats may be supported by dropping irrKlang plugin DLLs into </w:t>
+        <w:t xml:space="preserve">Additional sound formats may be supported by </w:t>
+      </w:r>
+      <w:r>
+        <w:rPr>
+          <w:rFonts w:cs="Calibri"/>
+          <w:szCs w:val="20"/>
+        </w:rPr>
+        <w:t>adding</w:t>
+      </w:r>
+      <w:r>
+        <w:rPr>
+          <w:rFonts w:cs="Calibri"/>
+          <w:szCs w:val="20"/>
+        </w:rPr>
+        <w:t xml:space="preserve"> irrKlang plugin DLLs into </w:t>
       </w:r>
       <w:r>
         <w:rPr>
@@ -4146,6 +4179,7 @@
           <w:rFonts w:cs="Calibri"/>
           <w:szCs w:val="20"/>
         </w:rPr>
+        <w:lastRenderedPageBreak/>
         <w:t xml:space="preserve">Refer to the comments in </w:t>
       </w:r>
       <w:r>
@@ -4192,7 +4226,7 @@
         <w:pStyle w:val="Heading1"/>
         <w:jc w:val="both"/>
       </w:pPr>
-      <w:bookmarkStart w:id="3" w:name="_Toc78661193"/>
+      <w:bookmarkStart w:id="3" w:name="_Toc80453723"/>
       <w:r>
         <w:t>Requirements</w:t>
       </w:r>
@@ -4214,12 +4248,6 @@
       <w:r>
         <w:t>Windows Vista or newer.</w:t>
       </w:r>
-    </w:p>
-    <w:p>
-      <w:pPr>
-        <w:ind w:left="720"/>
-        <w:jc w:val="both"/>
-      </w:pPr>
     </w:p>
     <w:p>
       <w:pPr>
@@ -4276,47 +4304,20 @@
     </w:p>
     <w:p>
       <w:pPr>
-        <w:pStyle w:val="ListParagraph"/>
-      </w:pPr>
-    </w:p>
-    <w:p>
-      <w:pPr>
         <w:numPr>
           <w:ilvl w:val="0"/>
           <w:numId w:val="5"/>
         </w:numPr>
         <w:jc w:val="both"/>
       </w:pPr>
-      <w:r>
-        <w:fldChar w:fldCharType="begin"/>
-      </w:r>
-      <w:r>
-        <w:instrText xml:space="preserve"> HYPERLINK "https://support.microsoft.com/en-us/topic/the-latest-supported-visual-c-downloads-2647da03-1eea-4433-9aff-95f26a218cc0" </w:instrText>
-      </w:r>
-      <w:r>
-        <w:fldChar w:fldCharType="separate"/>
-      </w:r>
-      <w:r>
-        <w:rPr>
-          <w:rStyle w:val="Hyperlink"/>
-        </w:rPr>
-        <w:t>Microsoft Visua</w:t>
-      </w:r>
-      <w:r>
-        <w:rPr>
-          <w:rStyle w:val="Hyperlink"/>
-        </w:rPr>
-        <w:t>l</w:t>
-      </w:r>
-      <w:r>
-        <w:rPr>
-          <w:rStyle w:val="Hyperlink"/>
-        </w:rPr>
-        <w:t xml:space="preserve"> Studio 2019 Redistributable</w:t>
-      </w:r>
-      <w:r>
-        <w:fldChar w:fldCharType="end"/>
-      </w:r>
+      <w:hyperlink r:id="rId27" w:history="1">
+        <w:r>
+          <w:rPr>
+            <w:rStyle w:val="Hyperlink"/>
+          </w:rPr>
+          <w:t>Microsoft Visual Studio 2019 Redistributable</w:t>
+        </w:r>
+      </w:hyperlink>
       <w:r>
         <w:t xml:space="preserve"> files. </w:t>
       </w:r>
@@ -4337,7 +4338,7 @@
         <w:pStyle w:val="Heading1"/>
         <w:jc w:val="both"/>
       </w:pPr>
-      <w:bookmarkStart w:id="4" w:name="_Toc78661194"/>
+      <w:bookmarkStart w:id="4" w:name="_Toc80453724"/>
       <w:r>
         <w:t>Installation</w:t>
       </w:r>
@@ -4382,7 +4383,7 @@
       <w:r>
         <w:t xml:space="preserve"> </w:t>
       </w:r>
-      <w:hyperlink r:id="rId27" w:history="1">
+      <w:hyperlink r:id="rId28" w:history="1">
         <w:r>
           <w:rPr>
             <w:rStyle w:val="Hyperlink"/>
@@ -4400,7 +4401,7 @@
         <w:t xml:space="preserve"> </w:t>
       </w:r>
       <w:r>
-        <w:t xml:space="preserve">(or newer) </w:t>
+        <w:t xml:space="preserve">or newer </w:t>
       </w:r>
       <w:r>
         <w:t xml:space="preserve">be installed first.  </w:t>
@@ -4423,7 +4424,7 @@
       <w:r>
         <w:t xml:space="preserve">Install </w:t>
       </w:r>
-      <w:hyperlink r:id="rId28" w:history="1">
+      <w:hyperlink r:id="rId29" w:history="1">
         <w:r>
           <w:rPr>
             <w:rStyle w:val="Hyperlink"/>
@@ -4447,10 +4448,28 @@
         <w:t xml:space="preserve"> or newer.</w:t>
       </w:r>
       <w:r>
-        <w:t xml:space="preserve">  Older versions of Orbi</w:t>
-      </w:r>
-      <w:r>
-        <w:t xml:space="preserve">ter are NOT SUPPORTED by </w:t>
+        <w:t xml:space="preserve">  </w:t>
+      </w:r>
+      <w:r>
+        <w:rPr>
+          <w:u w:val="single"/>
+        </w:rPr>
+        <w:t>Older versions of Orbi</w:t>
+      </w:r>
+      <w:r>
+        <w:rPr>
+          <w:u w:val="single"/>
+        </w:rPr>
+        <w:t xml:space="preserve">ter are </w:t>
+      </w:r>
+      <w:r>
+        <w:rPr>
+          <w:u w:val="single"/>
+        </w:rPr>
+        <w:t>not supported</w:t>
+      </w:r>
+      <w:r>
+        <w:t xml:space="preserve"> by </w:t>
       </w:r>
       <w:r>
         <w:t>XRSound.</w:t>
@@ -4466,10 +4485,9 @@
         <w:jc w:val="both"/>
       </w:pPr>
       <w:r>
-        <w:lastRenderedPageBreak/>
         <w:t xml:space="preserve">Install the x86 (for 32-bit Orbiter) or x64 (for 64-bit Orbiter) </w:t>
       </w:r>
-      <w:hyperlink r:id="rId29" w:history="1">
+      <w:hyperlink r:id="rId30" w:history="1">
         <w:r>
           <w:rPr>
             <w:rStyle w:val="Hyperlink"/>
@@ -4571,6 +4589,7 @@
         <w:jc w:val="both"/>
       </w:pPr>
       <w:r>
+        <w:lastRenderedPageBreak/>
         <w:t xml:space="preserve">Click the </w:t>
       </w:r>
       <w:r>
@@ -4626,7 +4645,6 @@
         <w:rPr>
           <w:rFonts w:ascii="Calibri" w:hAnsi="Calibri" w:cs="Calibri"/>
           <w:color w:val="000000"/>
-          <w:sz w:val="22"/>
           <w:szCs w:val="22"/>
         </w:rPr>
         <w:t xml:space="preserve"> </w:t>
@@ -4726,7 +4744,7 @@
         </w:rPr>
         <w:t xml:space="preserve">ou can install Face’s </w:t>
       </w:r>
-      <w:hyperlink r:id="rId30" w:history="1">
+      <w:hyperlink r:id="rId31" w:history="1">
         <w:proofErr w:type="spellStart"/>
         <w:r>
           <w:rPr>
@@ -4874,7 +4892,7 @@
           <w:sz w:val="16"/>
         </w:rPr>
       </w:pPr>
-      <w:bookmarkStart w:id="5" w:name="_Toc78661195"/>
+      <w:bookmarkStart w:id="5" w:name="_Toc80453725"/>
       <w:r>
         <w:t xml:space="preserve">Configuring </w:t>
       </w:r>
@@ -5011,7 +5029,7 @@
       <w:pPr>
         <w:pStyle w:val="Heading1"/>
       </w:pPr>
-      <w:bookmarkStart w:id="6" w:name="_Toc78661196"/>
+      <w:bookmarkStart w:id="6" w:name="_Toc80453726"/>
       <w:r>
         <w:t>Adding</w:t>
       </w:r>
@@ -5089,85 +5107,64 @@
       </w:r>
       <w:proofErr w:type="spellEnd"/>
       <w:r>
-        <w:t xml:space="preserve"> file for the vessel’s class in Orbiter.  In addition to defining (or </w:t>
-      </w:r>
-      <w:r>
-        <w:lastRenderedPageBreak/>
-        <w:t xml:space="preserve">“overriding”) any default sounds defined in XRSound.cfg, you can also define new sounds for any the vessel’s animations (for example, </w:t>
-      </w:r>
-      <w:r>
-        <w:t xml:space="preserve">a nosecone opening or closing), as well as define one custom engine sound (for example, SCRAMJETS on the default </w:t>
+        <w:t xml:space="preserve"> file for the vessel’s class in Orbiter.  In addition to defining (or “overriding”) any default sounds defined in XRSound.cfg, you can also define new sounds for any the vessel’s animations (for example, </w:t>
+      </w:r>
+      <w:r>
+        <w:t xml:space="preserve">a nosecone opening or closing), as well as define one custom engine sound (for example, SCRAMJETS on the default DeltaGlider-S.  </w:t>
+      </w:r>
+      <w:r>
+        <w:t>XRSound includes custom .</w:t>
       </w:r>
       <w:proofErr w:type="spellStart"/>
       <w:r>
-        <w:t>DeltaGlider</w:t>
+        <w:t>cfg</w:t>
       </w:r>
       <w:proofErr w:type="spellEnd"/>
       <w:r>
-        <w:t xml:space="preserve">-S.  </w:t>
-      </w:r>
-      <w:r>
-        <w:t>XRSound includes custom .</w:t>
+        <w:t xml:space="preserve"> files for each or Orbiter’s default vessels.</w:t>
+      </w:r>
+      <w:r>
+        <w:t xml:space="preserve">  For example, the DeltaGlider-S’s Orbiter class name is “DG-S”, and so its custom XRSound.cfg file is named XRSound-DG-</w:t>
       </w:r>
       <w:proofErr w:type="spellStart"/>
       <w:r>
-        <w:t>cfg</w:t>
+        <w:t>S.cfg</w:t>
       </w:r>
       <w:proofErr w:type="spellEnd"/>
       <w:r>
-        <w:t xml:space="preserve"> files for each or Orbiter’s default vessels.</w:t>
-      </w:r>
-      <w:r>
-        <w:t xml:space="preserve">  For example, the </w:t>
+        <w:t>.</w:t>
+      </w:r>
+    </w:p>
+    <w:p/>
+    <w:p>
+      <w:pPr>
+        <w:rPr>
+          <w:i/>
+        </w:rPr>
+      </w:pPr>
+      <w:r>
+        <w:rPr>
+          <w:i/>
+        </w:rPr>
+        <w:t xml:space="preserve">Note: if a vessel’s Orbiter class name contains any characters that are invalid filename characters (e.g., “/”), they will be converted to underscores.  For example, a vessel class named </w:t>
+      </w:r>
+      <w:r>
+        <w:rPr>
+          <w:rStyle w:val="Courier10ptChar"/>
+        </w:rPr>
+        <w:t>Foo/</w:t>
       </w:r>
       <w:proofErr w:type="spellStart"/>
       <w:r>
-        <w:t>DeltaGlider</w:t>
+        <w:rPr>
+          <w:rStyle w:val="Courier10ptChar"/>
+        </w:rPr>
+        <w:t>BarClass</w:t>
       </w:r>
       <w:proofErr w:type="spellEnd"/>
       <w:r>
-        <w:t>-S’s Orbiter class name is “DG-S”, and so its custom XRSound.cfg file is named XRSound-DG-</w:t>
-      </w:r>
-      <w:proofErr w:type="spellStart"/>
-      <w:r>
-        <w:t>S.cfg</w:t>
-      </w:r>
-      <w:proofErr w:type="spellEnd"/>
-      <w:r>
-        <w:t>.</w:t>
-      </w:r>
-    </w:p>
-    <w:p/>
-    <w:p>
-      <w:pPr>
-        <w:rPr>
-          <w:i/>
-        </w:rPr>
-      </w:pPr>
-      <w:r>
-        <w:rPr>
-          <w:i/>
-        </w:rPr>
-        <w:t xml:space="preserve">Note: if a vessel’s Orbiter class name contains any characters that are invalid filename characters (e.g., “/”), they will be converted to underscores.  For example, a vessel class named </w:t>
-      </w:r>
-      <w:r>
-        <w:rPr>
-          <w:rStyle w:val="Courier10ptChar"/>
-        </w:rPr>
-        <w:t>Foo/</w:t>
-      </w:r>
-      <w:proofErr w:type="spellStart"/>
-      <w:r>
-        <w:rPr>
-          <w:rStyle w:val="Courier10ptChar"/>
-        </w:rPr>
-        <w:t>BarClass</w:t>
-      </w:r>
-      <w:proofErr w:type="spellEnd"/>
-      <w:r>
         <w:rPr>
           <w:rFonts w:ascii="Calibri" w:hAnsi="Calibri" w:cs="Calibri"/>
-          <w:sz w:val="22"/>
           <w:szCs w:val="22"/>
         </w:rPr>
         <w:t xml:space="preserve"> </w:t>
@@ -5183,7 +5180,6 @@
         <w:rPr>
           <w:rFonts w:ascii="Calibri" w:hAnsi="Calibri" w:cs="Calibri"/>
           <w:i/>
-          <w:sz w:val="22"/>
           <w:szCs w:val="22"/>
         </w:rPr>
         <w:t xml:space="preserve"> </w:t>
@@ -5200,7 +5196,6 @@
         <w:rPr>
           <w:rFonts w:ascii="Calibri" w:hAnsi="Calibri" w:cs="Calibri"/>
           <w:i/>
-          <w:sz w:val="22"/>
           <w:szCs w:val="22"/>
         </w:rPr>
         <w:t>,</w:t>
@@ -5209,7 +5204,6 @@
         <w:rPr>
           <w:rFonts w:ascii="Calibri" w:hAnsi="Calibri" w:cs="Calibri"/>
           <w:i/>
-          <w:sz w:val="22"/>
           <w:szCs w:val="22"/>
         </w:rPr>
         <w:t xml:space="preserve"> </w:t>
@@ -5225,7 +5219,6 @@
         <w:rPr>
           <w:rFonts w:ascii="Calibri" w:hAnsi="Calibri" w:cs="Calibri"/>
           <w:i/>
-          <w:sz w:val="22"/>
           <w:szCs w:val="22"/>
         </w:rPr>
         <w:t xml:space="preserve"> </w:t>
@@ -5248,7 +5241,6 @@
         <w:rPr>
           <w:rFonts w:ascii="Calibri" w:hAnsi="Calibri" w:cs="Calibri"/>
           <w:i/>
-          <w:sz w:val="22"/>
           <w:szCs w:val="22"/>
         </w:rPr>
         <w:t>.</w:t>
@@ -5331,6 +5323,7 @@
         <w:rPr>
           <w:rFonts w:ascii="Courier New" w:hAnsi="Courier New" w:cs="Courier New"/>
         </w:rPr>
+        <w:lastRenderedPageBreak/>
         <w:t>LogVesselAnimations</w:t>
       </w:r>
       <w:proofErr w:type="spellEnd"/>
@@ -5479,67 +5472,57 @@
         <w:rPr>
           <w:rFonts w:ascii="Courier New" w:hAnsi="Courier New" w:cs="Courier New"/>
         </w:rPr>
-        <w:t>: [</w:t>
-      </w:r>
-      <w:proofErr w:type="spellStart"/>
+        <w:t>: [DeltaGlider</w:t>
+      </w:r>
+      <w:proofErr w:type="gramStart"/>
       <w:r>
         <w:rPr>
           <w:rFonts w:ascii="Courier New" w:hAnsi="Courier New" w:cs="Courier New"/>
         </w:rPr>
+        <w:t>][</w:t>
+      </w:r>
+      <w:proofErr w:type="gramEnd"/>
+      <w:r>
+        <w:rPr>
+          <w:rFonts w:ascii="Courier New" w:hAnsi="Courier New" w:cs="Courier New"/>
+        </w:rPr>
+        <w:t>animation ID = 7, state = Moving]</w:t>
+      </w:r>
+    </w:p>
+    <w:p>
+      <w:pPr>
+        <w:ind w:left="720"/>
+      </w:pPr>
+      <w:r>
+        <w:t xml:space="preserve">That line shows that </w:t>
+      </w:r>
+      <w:r>
+        <w:t xml:space="preserve">the landing gear </w:t>
+      </w:r>
+      <w:r>
+        <w:t xml:space="preserve">animation for the vessel named </w:t>
+      </w:r>
+      <w:r>
+        <w:rPr>
+          <w:rStyle w:val="Courier10ptChar"/>
+        </w:rPr>
+        <w:t>GL-01</w:t>
+      </w:r>
+      <w:r>
+        <w:t xml:space="preserve"> with </w:t>
+      </w:r>
+      <w:r>
+        <w:t xml:space="preserve">Orbiter </w:t>
+      </w:r>
+      <w:r>
+        <w:t xml:space="preserve">vessel class </w:t>
+      </w:r>
+      <w:r>
+        <w:rPr>
+          <w:rStyle w:val="Courier10ptChar"/>
+        </w:rPr>
         <w:t>DeltaGlider</w:t>
       </w:r>
-      <w:proofErr w:type="spellEnd"/>
-      <w:proofErr w:type="gramStart"/>
-      <w:r>
-        <w:rPr>
-          <w:rFonts w:ascii="Courier New" w:hAnsi="Courier New" w:cs="Courier New"/>
-        </w:rPr>
-        <w:t>][</w:t>
-      </w:r>
-      <w:proofErr w:type="gramEnd"/>
-      <w:r>
-        <w:rPr>
-          <w:rFonts w:ascii="Courier New" w:hAnsi="Courier New" w:cs="Courier New"/>
-        </w:rPr>
-        <w:t>animation ID = 7, state = Moving]</w:t>
-      </w:r>
-    </w:p>
-    <w:p>
-      <w:pPr>
-        <w:ind w:left="720"/>
-      </w:pPr>
-      <w:r>
-        <w:t xml:space="preserve">That line shows that </w:t>
-      </w:r>
-      <w:r>
-        <w:t xml:space="preserve">the landing gear </w:t>
-      </w:r>
-      <w:r>
-        <w:t xml:space="preserve">animation for the vessel named </w:t>
-      </w:r>
-      <w:r>
-        <w:rPr>
-          <w:rStyle w:val="Courier10ptChar"/>
-        </w:rPr>
-        <w:t>GL-01</w:t>
-      </w:r>
-      <w:r>
-        <w:t xml:space="preserve"> with </w:t>
-      </w:r>
-      <w:r>
-        <w:t xml:space="preserve">Orbiter </w:t>
-      </w:r>
-      <w:r>
-        <w:t xml:space="preserve">vessel class </w:t>
-      </w:r>
-      <w:proofErr w:type="spellStart"/>
-      <w:r>
-        <w:rPr>
-          <w:rStyle w:val="Courier10ptChar"/>
-        </w:rPr>
-        <w:t>DeltaGlider</w:t>
-      </w:r>
-      <w:proofErr w:type="spellEnd"/>
       <w:r>
         <w:t xml:space="preserve"> has </w:t>
       </w:r>
@@ -5664,7 +5647,11 @@
       </w:r>
       <w:proofErr w:type="spellEnd"/>
       <w:r>
-        <w:t xml:space="preserve"> for details </w:t>
+        <w:t xml:space="preserve"> </w:t>
+      </w:r>
+      <w:r>
+        <w:lastRenderedPageBreak/>
+        <w:t xml:space="preserve">for details </w:t>
       </w:r>
       <w:r>
         <w:t xml:space="preserve">about </w:t>
@@ -5701,7 +5688,6 @@
         </w:numPr>
       </w:pPr>
       <w:r>
-        <w:lastRenderedPageBreak/>
         <w:t xml:space="preserve">Don’t forget to reset </w:t>
       </w:r>
       <w:r>
@@ -5825,14 +5811,13 @@
       <w:pPr>
         <w:pStyle w:val="Heading1"/>
       </w:pPr>
-      <w:bookmarkStart w:id="7" w:name="_Toc78661197"/>
+      <w:bookmarkStart w:id="7" w:name="_Toc80453727"/>
       <w:r>
         <w:t>Using the XRSound C++ APIs to Add Sounds to a Vessel</w:t>
       </w:r>
       <w:bookmarkEnd w:id="7"/>
     </w:p>
     <w:p/>
-    <w:p/>
     <w:p>
       <w:r>
         <w:t>XRSound includes a simple, easy-to-use API to play and manipulate sounds from a vessel.  The</w:t>
@@ -5853,7 +5838,6 @@
         <w:t>:</w:t>
       </w:r>
     </w:p>
-    <w:p/>
     <w:p>
       <w:r>
         <w:tab/>
@@ -6057,7 +6041,11 @@
         <w:t>XRSound.h</w:t>
       </w:r>
       <w:r>
-        <w:t xml:space="preserve">.  Here are some simple examples of how to use the </w:t>
+        <w:t xml:space="preserve">.  Here are </w:t>
+      </w:r>
+      <w:r>
+        <w:lastRenderedPageBreak/>
+        <w:t xml:space="preserve">some simple examples of how to use the </w:t>
       </w:r>
       <w:r>
         <w:t xml:space="preserve">XRSound </w:t>
@@ -6112,7 +6100,6 @@
         <w:t xml:space="preserve">    </w:t>
       </w:r>
       <w:proofErr w:type="spellStart"/>
-      <w:proofErr w:type="gramStart"/>
       <w:r>
         <w:t>SystemReset</w:t>
       </w:r>
@@ -6120,10 +6107,6 @@
       <w:r>
         <w:t>,</w:t>
       </w:r>
-      <w:r>
-        <w:t xml:space="preserve">   </w:t>
-      </w:r>
-      <w:proofErr w:type="gramEnd"/>
       <w:r>
         <w:t xml:space="preserve"> // value 0</w:t>
       </w:r>
@@ -6225,6 +6208,72 @@
       </w:r>
       <w:r>
         <w:br/>
+        <w:t xml:space="preserve"> </w:t>
+      </w:r>
+      <w:r>
+        <w:br/>
+        <w:t xml:space="preserve">    // load </w:t>
+      </w:r>
+      <w:r>
+        <w:t xml:space="preserve">a custom </w:t>
+      </w:r>
+      <w:r>
+        <w:t>sound for this vessel</w:t>
+      </w:r>
+      <w:r>
+        <w:br/>
+        <w:t xml:space="preserve">    m_pXRSound-&gt;LoadWav(</w:t>
+      </w:r>
+      <w:proofErr w:type="spellStart"/>
+      <w:r>
+        <w:t>SystemReset</w:t>
+      </w:r>
+      <w:proofErr w:type="spellEnd"/>
+      <w:r>
+        <w:t>, "XRSound\</w:t>
+      </w:r>
+      <w:r>
+        <w:t>\</w:t>
+      </w:r>
+      <w:r>
+        <w:t>Default</w:t>
+      </w:r>
+      <w:r>
+        <w:t>\</w:t>
+      </w:r>
+      <w:r>
+        <w:t>\System Reset.wav", XRSound::Radio);  // returns false if file not found</w:t>
+      </w:r>
+      <w:r>
+        <w:br/>
+        <w:t xml:space="preserve"> </w:t>
+      </w:r>
+      <w:r>
+        <w:br/>
+        <w:t xml:space="preserve">    // disable the default "100 knots" voice callout</w:t>
+      </w:r>
+      <w:r>
+        <w:br/>
+        <w:t xml:space="preserve">    m_pXRSound-&gt;</w:t>
+      </w:r>
+      <w:proofErr w:type="spellStart"/>
+      <w:r>
+        <w:t>SetDefaultSoundEnabled</w:t>
+      </w:r>
+      <w:proofErr w:type="spellEnd"/>
+      <w:r>
+        <w:t>(XRSound::</w:t>
+      </w:r>
+      <w:proofErr w:type="spellStart"/>
+      <w:r>
+        <w:t>OneHundredKnots</w:t>
+      </w:r>
+      <w:proofErr w:type="spellEnd"/>
+      <w:r>
+        <w:t xml:space="preserve">, false);   </w:t>
+      </w:r>
+      <w:r>
+        <w:br/>
       </w:r>
       <w:r>
         <w:lastRenderedPageBreak/>
@@ -6232,25 +6281,42 @@
       </w:r>
       <w:r>
         <w:br/>
-        <w:t xml:space="preserve">    // load </w:t>
-      </w:r>
-      <w:r>
-        <w:t xml:space="preserve">a custom </w:t>
-      </w:r>
-      <w:r>
-        <w:t>sound for this vessel</w:t>
-      </w:r>
+        <w:t xml:space="preserve">    // replace the default docking voice callout with a custom one that resides in $ORBITER_ROOT\</w:t>
+      </w:r>
+      <w:proofErr w:type="spellStart"/>
+      <w:r>
+        <w:t>MySoundsFolder</w:t>
+      </w:r>
+      <w:proofErr w:type="spellEnd"/>
       <w:r>
         <w:br/>
-        <w:t xml:space="preserve">    m_pXRSound-&gt;LoadWav(</w:t>
+        <w:t xml:space="preserve">    m_pXRSound-&gt;LoadWav(XRSound::</w:t>
       </w:r>
       <w:proofErr w:type="spellStart"/>
       <w:r>
-        <w:t>SystemReset</w:t>
+        <w:t>DockingCallout</w:t>
       </w:r>
       <w:proofErr w:type="spellEnd"/>
       <w:r>
-        <w:t>, "XRSound\Default\System Reset.wav", XRSound::Radio);  // returns false if file not found</w:t>
+        <w:t>, "</w:t>
+      </w:r>
+      <w:proofErr w:type="spellStart"/>
+      <w:r>
+        <w:t>MySoundsFolder</w:t>
+      </w:r>
+      <w:proofErr w:type="spellEnd"/>
+      <w:r>
+        <w:t>\</w:t>
+      </w:r>
+      <w:r>
+        <w:t>\</w:t>
+      </w:r>
+      <w:r>
+        <w:t>My custom docking callout.mp3", XRSound::Radio);</w:t>
+      </w:r>
+      <w:r>
+        <w:br/>
+        <w:t>}</w:t>
       </w:r>
       <w:r>
         <w:br/>
@@ -6258,7 +6324,189 @@
       </w:r>
       <w:r>
         <w:br/>
-        <w:t xml:space="preserve">    // disable the default "100 knots" voice callout</w:t>
+        <w:t xml:space="preserve">void MyVessel:::clbkPreStep(double </w:t>
+      </w:r>
+      <w:proofErr w:type="spellStart"/>
+      <w:r>
+        <w:t>simt</w:t>
+      </w:r>
+      <w:proofErr w:type="spellEnd"/>
+      <w:r>
+        <w:t xml:space="preserve">, double </w:t>
+      </w:r>
+      <w:proofErr w:type="spellStart"/>
+      <w:r>
+        <w:t>simdt</w:t>
+      </w:r>
+      <w:proofErr w:type="spellEnd"/>
+      <w:r>
+        <w:t xml:space="preserve">, double </w:t>
+      </w:r>
+      <w:proofErr w:type="spellStart"/>
+      <w:r>
+        <w:t>mjd</w:t>
+      </w:r>
+      <w:proofErr w:type="spellEnd"/>
+      <w:r>
+        <w:t>)</w:t>
+      </w:r>
+      <w:r>
+        <w:br/>
+        <w:t>{</w:t>
+      </w:r>
+      <w:r>
+        <w:br/>
+        <w:t xml:space="preserve">    if (</w:t>
+      </w:r>
+      <w:proofErr w:type="spellStart"/>
+      <w:r>
+        <w:t>m_bResettingTheSystem</w:t>
+      </w:r>
+      <w:proofErr w:type="spellEnd"/>
+      <w:r>
+        <w:t>)</w:t>
+      </w:r>
+      <w:r>
+        <w:br/>
+        <w:t xml:space="preserve">    {</w:t>
+      </w:r>
+      <w:r>
+        <w:br/>
+        <w:t xml:space="preserve">        // play our custom sound: don't loop it, and use max volume</w:t>
+      </w:r>
+      <w:r>
+        <w:br/>
+        <w:t xml:space="preserve">        m_pXRSound-&gt;</w:t>
+      </w:r>
+      <w:proofErr w:type="spellStart"/>
+      <w:r>
+        <w:t>PlayWav</w:t>
+      </w:r>
+      <w:proofErr w:type="spellEnd"/>
+      <w:r>
+        <w:t>(</w:t>
+      </w:r>
+      <w:proofErr w:type="spellStart"/>
+      <w:r>
+        <w:t>SystemReset</w:t>
+      </w:r>
+      <w:proofErr w:type="spellEnd"/>
+      <w:r>
+        <w:t>, false, 1.0);   // returns false if play fails</w:t>
+      </w:r>
+      <w:r>
+        <w:br/>
+        <w:t xml:space="preserve">        </w:t>
+      </w:r>
+      <w:proofErr w:type="spellStart"/>
+      <w:r>
+        <w:t>m_bResettingTheSystem</w:t>
+      </w:r>
+      <w:proofErr w:type="spellEnd"/>
+      <w:r>
+        <w:t xml:space="preserve"> = false;  // so we don't keep looping it (although calling </w:t>
+      </w:r>
+      <w:proofErr w:type="spellStart"/>
+      <w:r>
+        <w:t>PlayWav</w:t>
+      </w:r>
+      <w:proofErr w:type="spellEnd"/>
+      <w:r>
+        <w:t xml:space="preserve"> if </w:t>
+      </w:r>
+      <w:r>
+        <w:t xml:space="preserve">the </w:t>
+      </w:r>
+      <w:r>
+        <w:t xml:space="preserve">sound is </w:t>
+      </w:r>
+      <w:r>
+        <w:rPr>
+          <w:i/>
+          <w:iCs/>
+        </w:rPr>
+        <w:t>already</w:t>
+      </w:r>
+      <w:r>
+        <w:t xml:space="preserve"> playing can only change its volume or loop settings: it will not stop and restart it.</w:t>
+      </w:r>
+      <w:r>
+        <w:br/>
+        <w:t xml:space="preserve">    }</w:t>
+      </w:r>
+      <w:r>
+        <w:br/>
+        <w:t>}</w:t>
+      </w:r>
+      <w:r>
+        <w:br/>
+        <w:t xml:space="preserve"> </w:t>
+      </w:r>
+      <w:r>
+        <w:br/>
+        <w:t>MyVessel::~MyVessel()</w:t>
+      </w:r>
+      <w:r>
+        <w:br/>
+        <w:t>{</w:t>
+      </w:r>
+      <w:r>
+        <w:br/>
+        <w:t xml:space="preserve">    // as with any other allocated member variables, always remember to clean up the XRSound engine instance in your </w:t>
+      </w:r>
+      <w:r>
+        <w:t xml:space="preserve">vessel’s </w:t>
+      </w:r>
+      <w:r>
+        <w:t>destructor! :)</w:t>
+      </w:r>
+      <w:r>
+        <w:br/>
+        <w:t xml:space="preserve">    delete m_pXRSound;</w:t>
+      </w:r>
+      <w:r>
+        <w:br/>
+        <w:t>}</w:t>
+      </w:r>
+    </w:p>
+    <w:p>
+      <w:pPr>
+        <w:pStyle w:val="Courier10pt"/>
+        <w:rPr>
+          <w:lang w:eastAsia="ja-JP"/>
+        </w:rPr>
+      </w:pPr>
+    </w:p>
+    <w:p>
+      <w:r>
+        <w:lastRenderedPageBreak/>
+        <w:t>Of course, you can also load a new sound into the same sound slot at any time; if a sound is already playing in that slot, it will automatically be stopped when LoadWav replaces it:</w:t>
+      </w:r>
+    </w:p>
+    <w:p>
+      <w:r>
+        <w:t> </w:t>
+      </w:r>
+    </w:p>
+    <w:p>
+      <w:pPr>
+        <w:pStyle w:val="Courier10pt"/>
+      </w:pPr>
+      <w:r>
+        <w:t>if (m_pXRSound-&gt;</w:t>
+      </w:r>
+      <w:proofErr w:type="gramStart"/>
+      <w:r>
+        <w:t>LoadWav(</w:t>
+      </w:r>
+      <w:proofErr w:type="spellStart"/>
+      <w:proofErr w:type="gramEnd"/>
+      <w:r>
+        <w:t>SystemReset</w:t>
+      </w:r>
+      <w:proofErr w:type="spellEnd"/>
+      <w:r>
+        <w:t>, "My new sound.ogg", XRSound::Radio))   // does sound file exist?</w:t>
       </w:r>
       <w:r>
         <w:br/>
@@ -6266,303 +6514,89 @@
       </w:r>
       <w:proofErr w:type="spellStart"/>
       <w:r>
-        <w:t>SetDefaultSoundEnabled</w:t>
+        <w:t>PlayWav</w:t>
       </w:r>
       <w:proofErr w:type="spellEnd"/>
       <w:r>
-        <w:t>(XRSound::</w:t>
+        <w:t>(</w:t>
       </w:r>
       <w:proofErr w:type="spellStart"/>
       <w:r>
-        <w:t>OneHundredKnots</w:t>
+        <w:t>SystemReset</w:t>
       </w:r>
       <w:proofErr w:type="spellEnd"/>
       <w:r>
-        <w:t xml:space="preserve">, false);   </w:t>
-      </w:r>
-      <w:r>
-        <w:br/>
-        <w:t xml:space="preserve"> </w:t>
-      </w:r>
-      <w:r>
-        <w:br/>
-        <w:t xml:space="preserve">    // replace the default docking voice callout with a custom one that resides in $ORBITER_ROOT\</w:t>
-      </w:r>
-      <w:proofErr w:type="spellStart"/>
-      <w:r>
-        <w:t>MySoundsFolder</w:t>
-      </w:r>
-      <w:proofErr w:type="spellEnd"/>
-      <w:r>
-        <w:br/>
-        <w:t xml:space="preserve">    m_pXRSound-&gt;LoadWav(XRSound::</w:t>
-      </w:r>
-      <w:proofErr w:type="spellStart"/>
-      <w:r>
-        <w:t>DockingCallout</w:t>
-      </w:r>
-      <w:proofErr w:type="spellEnd"/>
-      <w:r>
-        <w:t>, "</w:t>
-      </w:r>
-      <w:proofErr w:type="spellStart"/>
-      <w:r>
-        <w:t>MySoundsFolder</w:t>
-      </w:r>
-      <w:proofErr w:type="spellEnd"/>
-      <w:r>
-        <w:t>\My custom docking callout.mp3", XRSound::Radio);</w:t>
-      </w:r>
-      <w:r>
-        <w:br/>
-        <w:t>}</w:t>
-      </w:r>
-      <w:r>
-        <w:br/>
-        <w:t xml:space="preserve"> </w:t>
-      </w:r>
-      <w:r>
-        <w:br/>
-        <w:t xml:space="preserve">void MyVessel:::clbkPreStep(double </w:t>
-      </w:r>
-      <w:proofErr w:type="spellStart"/>
-      <w:r>
-        <w:t>simt</w:t>
-      </w:r>
-      <w:proofErr w:type="spellEnd"/>
-      <w:r>
-        <w:t xml:space="preserve">, double </w:t>
-      </w:r>
-      <w:proofErr w:type="spellStart"/>
-      <w:r>
-        <w:t>simdt</w:t>
-      </w:r>
-      <w:proofErr w:type="spellEnd"/>
-      <w:r>
-        <w:t xml:space="preserve">, double </w:t>
-      </w:r>
-      <w:proofErr w:type="spellStart"/>
-      <w:r>
-        <w:t>mjd</w:t>
-      </w:r>
-      <w:proofErr w:type="spellEnd"/>
-      <w:r>
-        <w:t>)</w:t>
-      </w:r>
-      <w:r>
-        <w:br/>
-        <w:t>{</w:t>
-      </w:r>
-      <w:r>
-        <w:br/>
-        <w:t xml:space="preserve">    if (</w:t>
-      </w:r>
-      <w:proofErr w:type="spellStart"/>
-      <w:r>
-        <w:t>m_bResettingTheSystem</w:t>
-      </w:r>
-      <w:proofErr w:type="spellEnd"/>
-      <w:r>
-        <w:t>)</w:t>
-      </w:r>
-      <w:r>
-        <w:br/>
-        <w:t xml:space="preserve">    {</w:t>
-      </w:r>
-      <w:r>
-        <w:br/>
-        <w:t xml:space="preserve">        // play our custom sound: don't loop it, and use max volume</w:t>
-      </w:r>
-      <w:r>
-        <w:br/>
-        <w:t xml:space="preserve">        m_pXRSound-&gt;</w:t>
-      </w:r>
-      <w:proofErr w:type="spellStart"/>
-      <w:r>
-        <w:t>PlayWav</w:t>
-      </w:r>
-      <w:proofErr w:type="spellEnd"/>
-      <w:r>
-        <w:t>(</w:t>
-      </w:r>
-      <w:proofErr w:type="spellStart"/>
-      <w:r>
-        <w:t>SystemReset</w:t>
-      </w:r>
-      <w:proofErr w:type="spellEnd"/>
-      <w:r>
-        <w:t>, false, 1.0);   // returns false if play fails</w:t>
-      </w:r>
-      <w:r>
-        <w:br/>
-        <w:t xml:space="preserve">        </w:t>
-      </w:r>
-      <w:proofErr w:type="spellStart"/>
-      <w:r>
-        <w:t>m_bResettingTheSystem</w:t>
-      </w:r>
-      <w:proofErr w:type="spellEnd"/>
-      <w:r>
-        <w:t xml:space="preserve"> = false;      // so we don't keep looping it (although calling </w:t>
-      </w:r>
-      <w:proofErr w:type="spellStart"/>
-      <w:r>
-        <w:t>PlayWav</w:t>
-      </w:r>
-      <w:proofErr w:type="spellEnd"/>
-      <w:r>
-        <w:t xml:space="preserve"> if </w:t>
-      </w:r>
-      <w:r>
-        <w:t xml:space="preserve">the </w:t>
-      </w:r>
-      <w:r>
-        <w:t xml:space="preserve">sound is </w:t>
+        <w:t>);    // play the sound using defaults of loop = false and max volume</w:t>
+      </w:r>
+    </w:p>
+    <w:p/>
+    <w:p>
+      <w:r>
+        <w:t xml:space="preserve">One important thing to note regarding performance is that </w:t>
+      </w:r>
+      <w:r>
+        <w:rPr>
+          <w:rStyle w:val="Courier10ptChar"/>
+        </w:rPr>
+        <w:t>LoadWav</w:t>
+      </w:r>
+      <w:r>
+        <w:t xml:space="preserve"> is lightweight and does not actually </w:t>
       </w:r>
       <w:r>
         <w:rPr>
           <w:i/>
           <w:iCs/>
         </w:rPr>
-        <w:t>already</w:t>
-      </w:r>
-      <w:r>
-        <w:t xml:space="preserve"> playing can only change its volume or loop settings: it will not stop and restart it.</w:t>
-      </w:r>
-      <w:r>
-        <w:br/>
-        <w:t xml:space="preserve">    }</w:t>
-      </w:r>
-      <w:r>
-        <w:br/>
-        <w:t>}</w:t>
-      </w:r>
-      <w:r>
-        <w:br/>
-        <w:t xml:space="preserve"> </w:t>
-      </w:r>
-      <w:r>
-        <w:br/>
-        <w:t>MyVessel::~MyVessel()</w:t>
-      </w:r>
-      <w:r>
-        <w:br/>
-        <w:t>{</w:t>
-      </w:r>
-      <w:r>
-        <w:br/>
-        <w:t xml:space="preserve">    // as with any other allocated member variables, always remember to clean up the XRSound engine instance in your </w:t>
-      </w:r>
-      <w:r>
-        <w:t xml:space="preserve">vessel’s </w:t>
-      </w:r>
-      <w:r>
-        <w:t>destructor! :)</w:t>
-      </w:r>
-      <w:r>
-        <w:br/>
-        <w:t xml:space="preserve">    delete m_pXRSound;</w:t>
-      </w:r>
-      <w:r>
-        <w:br/>
-        <w:t>}</w:t>
-      </w:r>
-    </w:p>
-    <w:p>
-      <w:pPr>
-        <w:pStyle w:val="Courier10pt"/>
-        <w:rPr>
-          <w:lang w:eastAsia="ja-JP"/>
-        </w:rPr>
-      </w:pPr>
-    </w:p>
-    <w:p>
-      <w:r>
-        <w:t>Of course, you can also load a new sound into the same sound slot at any time; if a sound is already playing in that slot, it will automatically be stopped when LoadWav replaces it:</w:t>
-      </w:r>
-    </w:p>
-    <w:p>
-      <w:r>
-        <w:t> </w:t>
-      </w:r>
-    </w:p>
-    <w:p>
-      <w:pPr>
-        <w:pStyle w:val="Courier10pt"/>
-      </w:pPr>
-      <w:r>
-        <w:t>if (m_pXRSound-&gt;</w:t>
-      </w:r>
-      <w:proofErr w:type="gramStart"/>
-      <w:r>
-        <w:t>LoadWav(</w:t>
-      </w:r>
-      <w:proofErr w:type="spellStart"/>
-      <w:proofErr w:type="gramEnd"/>
-      <w:r>
-        <w:t>SystemReset</w:t>
-      </w:r>
-      <w:proofErr w:type="spellEnd"/>
-      <w:r>
-        <w:t>, "My new sound.ogg", XRSound::Radio))   // does sound file exist?</w:t>
-      </w:r>
-      <w:r>
-        <w:br/>
-        <w:t xml:space="preserve">    m_pXRSound-&gt;</w:t>
-      </w:r>
-      <w:proofErr w:type="spellStart"/>
-      <w:r>
-        <w:t>PlayWav</w:t>
-      </w:r>
-      <w:proofErr w:type="spellEnd"/>
-      <w:r>
-        <w:t>(</w:t>
-      </w:r>
-      <w:proofErr w:type="spellStart"/>
-      <w:r>
-        <w:t>SystemReset</w:t>
-      </w:r>
-      <w:proofErr w:type="spellEnd"/>
-      <w:r>
-        <w:t>);    // play the sound using defaults of loop = false and max volume</w:t>
-      </w:r>
-    </w:p>
-    <w:p/>
-    <w:p>
-      <w:r>
-        <w:t xml:space="preserve">One important thing to note regarding performance is that </w:t>
-      </w:r>
-      <w:r>
-        <w:rPr>
-          <w:rStyle w:val="Courier10ptChar"/>
-        </w:rPr>
-        <w:t>LoadWav</w:t>
-      </w:r>
-      <w:r>
-        <w:t xml:space="preserve"> is lightweight and does not actually </w:t>
-      </w:r>
-      <w:r>
-        <w:rPr>
-          <w:i/>
-          <w:iCs/>
-        </w:rPr>
         <w:t xml:space="preserve">load </w:t>
       </w:r>
       <w:r>
-        <w:t xml:space="preserve">the sound data into memory: it simply 1) verifies that the </w:t>
+        <w:t>the sound data into memory: it simply</w:t>
+      </w:r>
+    </w:p>
+    <w:p>
+      <w:pPr>
+        <w:numPr>
+          <w:ilvl w:val="0"/>
+          <w:numId w:val="43"/>
+        </w:numPr>
+      </w:pPr>
+      <w:r>
+        <w:t xml:space="preserve">verifies that the </w:t>
       </w:r>
       <w:r>
         <w:t xml:space="preserve">sound </w:t>
       </w:r>
       <w:r>
-        <w:t xml:space="preserve">file exists and is readable, and 2) saves the file path and playback type in the master sound map in memory for this vessel. Sound data is only loaded when it is played, and it automatically released when no longer needed: this is all managed by the underlying </w:t>
-      </w:r>
-      <w:hyperlink r:id="rId31" w:history="1">
+        <w:t xml:space="preserve">file exists and is readable, and </w:t>
+      </w:r>
+    </w:p>
+    <w:p>
+      <w:pPr>
+        <w:numPr>
+          <w:ilvl w:val="0"/>
+          <w:numId w:val="43"/>
+        </w:numPr>
+      </w:pPr>
+      <w:r>
+        <w:t xml:space="preserve">saves the file path and playback type in the master sound map in memory for this vessel. </w:t>
+      </w:r>
+    </w:p>
+    <w:p>
+      <w:r>
+        <w:t>Sound data is only loaded when it is played, and it automatically released when no longer needed</w:t>
+      </w:r>
+      <w:r>
+        <w:t xml:space="preserve">; </w:t>
+      </w:r>
+      <w:r>
+        <w:t xml:space="preserve">this is all managed by the underlying </w:t>
+      </w:r>
+      <w:hyperlink r:id="rId32" w:history="1">
         <w:r>
           <w:rPr>
             <w:rStyle w:val="Hyperlink"/>
             <w:rFonts w:cs="Calibri"/>
-            <w:sz w:val="22"/>
             <w:szCs w:val="22"/>
           </w:rPr>
           <w:t>irrKlang</w:t>
@@ -6586,14 +6620,12 @@
         <w:t> </w:t>
       </w:r>
     </w:p>
-    <w:p/>
     <w:p>
       <w:pPr>
         <w:pStyle w:val="Heading1"/>
       </w:pPr>
-      <w:bookmarkStart w:id="8" w:name="_Toc78661198"/>
-      <w:r>
-        <w:lastRenderedPageBreak/>
+      <w:bookmarkStart w:id="8" w:name="_Toc80453728"/>
+      <w:r>
         <w:t>Using the XRSound C++ APIs to Add Sounds to a Module</w:t>
       </w:r>
       <w:bookmarkEnd w:id="8"/>
@@ -6659,30 +6691,41 @@
         <w:textAlignment w:val="center"/>
         <w:rPr>
           <w:rFonts w:ascii="Calibri" w:hAnsi="Calibri" w:cs="Calibri"/>
-          <w:sz w:val="22"/>
           <w:szCs w:val="22"/>
           <w:lang w:eastAsia="ja-JP"/>
         </w:rPr>
       </w:pPr>
       <w:r>
+        <w:lastRenderedPageBreak/>
         <w:t xml:space="preserve">You create an instance of </w:t>
       </w:r>
       <w:r>
         <w:t xml:space="preserve">an </w:t>
       </w:r>
       <w:r>
-        <w:t>XRSound object that is tied to an arbitrary ID (rather than a</w:t>
+        <w:t>XRSound object that is tied to an arbitrary ID</w:t>
+      </w:r>
+      <w:r>
+        <w:t xml:space="preserve">, </w:t>
+      </w:r>
+      <w:r>
+        <w:t>rather than a</w:t>
       </w:r>
       <w:r>
         <w:t xml:space="preserve">n Orbiter VESSEL </w:t>
       </w:r>
       <w:r>
-        <w:t>object) by calling the</w:t>
+        <w:t>object</w:t>
+      </w:r>
+      <w:r>
+        <w:t xml:space="preserve">, </w:t>
+      </w:r>
+      <w:r>
+        <w:t>by calling the</w:t>
       </w:r>
       <w:r>
         <w:rPr>
           <w:rFonts w:ascii="Calibri" w:hAnsi="Calibri" w:cs="Calibri"/>
-          <w:sz w:val="22"/>
           <w:szCs w:val="22"/>
           <w:lang w:eastAsia="ja-JP"/>
         </w:rPr>
@@ -6737,7 +6780,6 @@
       <w:r>
         <w:rPr>
           <w:rFonts w:ascii="Calibri" w:hAnsi="Calibri" w:cs="Calibri"/>
-          <w:sz w:val="22"/>
           <w:szCs w:val="22"/>
           <w:lang w:eastAsia="ja-JP"/>
         </w:rPr>
@@ -6749,7 +6791,6 @@
       <w:r>
         <w:rPr>
           <w:rFonts w:ascii="Calibri" w:hAnsi="Calibri" w:cs="Calibri"/>
-          <w:sz w:val="22"/>
           <w:szCs w:val="22"/>
           <w:lang w:eastAsia="ja-JP"/>
         </w:rPr>
@@ -6766,7 +6807,6 @@
       <w:r>
         <w:rPr>
           <w:rFonts w:ascii="Calibri" w:hAnsi="Calibri" w:cs="Calibri"/>
-          <w:sz w:val="22"/>
           <w:szCs w:val="22"/>
           <w:lang w:eastAsia="ja-JP"/>
         </w:rPr>
@@ -6782,7 +6822,6 @@
         <w:textAlignment w:val="center"/>
         <w:rPr>
           <w:rFonts w:ascii="Calibri" w:hAnsi="Calibri" w:cs="Calibri"/>
-          <w:sz w:val="22"/>
           <w:szCs w:val="22"/>
           <w:lang w:eastAsia="ja-JP"/>
         </w:rPr>
@@ -6794,7 +6833,6 @@
         <w:textAlignment w:val="center"/>
         <w:rPr>
           <w:rFonts w:ascii="Calibri" w:hAnsi="Calibri" w:cs="Calibri"/>
-          <w:sz w:val="22"/>
           <w:szCs w:val="22"/>
           <w:lang w:eastAsia="ja-JP"/>
         </w:rPr>
@@ -6815,7 +6853,6 @@
       <w:r>
         <w:rPr>
           <w:rFonts w:ascii="Calibri" w:hAnsi="Calibri" w:cs="Calibri"/>
-          <w:sz w:val="22"/>
           <w:szCs w:val="22"/>
           <w:lang w:eastAsia="ja-JP"/>
         </w:rPr>
@@ -6843,7 +6880,6 @@
       <w:r>
         <w:rPr>
           <w:rFonts w:ascii="Calibri" w:hAnsi="Calibri" w:cs="Calibri"/>
-          <w:sz w:val="22"/>
           <w:szCs w:val="22"/>
           <w:lang w:eastAsia="ja-JP"/>
         </w:rPr>
@@ -6860,7 +6896,6 @@
       <w:r>
         <w:rPr>
           <w:rFonts w:ascii="Calibri" w:hAnsi="Calibri" w:cs="Calibri"/>
-          <w:sz w:val="22"/>
           <w:szCs w:val="22"/>
           <w:lang w:eastAsia="ja-JP"/>
         </w:rPr>
@@ -6873,7 +6908,13 @@
         <w:t>,</w:t>
       </w:r>
       <w:r>
-        <w:t xml:space="preserve"> and also delete the </w:t>
+        <w:t xml:space="preserve"> and </w:t>
+      </w:r>
+      <w:r>
+        <w:t xml:space="preserve">it should </w:t>
+      </w:r>
+      <w:r>
+        <w:t xml:space="preserve">also delete the </w:t>
       </w:r>
       <w:r>
         <w:t xml:space="preserve">returned </w:t>
@@ -6893,7 +6934,6 @@
       <w:r>
         <w:rPr>
           <w:rFonts w:ascii="Calibri" w:hAnsi="Calibri" w:cs="Calibri"/>
-          <w:sz w:val="22"/>
           <w:szCs w:val="22"/>
           <w:lang w:eastAsia="ja-JP"/>
         </w:rPr>
@@ -7080,7 +7120,6 @@
         <w:textAlignment w:val="center"/>
         <w:rPr>
           <w:rFonts w:ascii="Calibri" w:hAnsi="Calibri" w:cs="Calibri"/>
-          <w:sz w:val="22"/>
           <w:szCs w:val="22"/>
           <w:lang w:eastAsia="ja-JP"/>
         </w:rPr>
@@ -7405,6 +7444,7 @@
         <w:rPr>
           <w:rStyle w:val="Courier10ptChar"/>
         </w:rPr>
+        <w:lastRenderedPageBreak/>
         <w:t>GetDefaultSoundEnabled</w:t>
       </w:r>
       <w:proofErr w:type="spellEnd"/>
@@ -7558,13 +7598,6 @@
         <w:t>.</w:t>
       </w:r>
     </w:p>
-    <w:p>
-      <w:pPr>
-        <w:rPr>
-          <w:lang w:eastAsia="ja-JP"/>
-        </w:rPr>
-      </w:pPr>
-    </w:p>
     <w:p/>
     <w:p>
       <w:r>
@@ -7597,7 +7630,7 @@
       <w:r>
         <w:t xml:space="preserve">visit </w:t>
       </w:r>
-      <w:hyperlink r:id="rId32" w:history="1">
+      <w:hyperlink r:id="rId33" w:history="1">
         <w:r>
           <w:rPr>
             <w:rStyle w:val="Hyperlink"/>
@@ -7621,8 +7654,8 @@
     </w:p>
     <w:p/>
     <w:sectPr>
-      <w:footerReference w:type="even" r:id="rId33"/>
-      <w:footerReference w:type="default" r:id="rId34"/>
+      <w:footerReference w:type="even" r:id="rId34"/>
+      <w:footerReference w:type="default" r:id="rId35"/>
       <w:pgSz w:w="12240" w:h="15840" w:code="1"/>
       <w:pgMar w:top="1440" w:right="1800" w:bottom="1440" w:left="1800" w:header="720" w:footer="720" w:gutter="0"/>
       <w:cols w:space="720"/>
@@ -7740,6 +7773,7 @@
   <w:p>
     <w:pPr>
       <w:pStyle w:val="Footer"/>
+      <w:spacing w:before="360"/>
       <w:ind w:right="360"/>
       <w:rPr>
         <w:i/>
@@ -7872,17 +7906,17 @@
         <v:path o:extrusionok="f" gradientshapeok="t" o:connecttype="rect"/>
         <o:lock v:ext="edit" aspectratio="t"/>
       </v:shapetype>
-      <v:shape id="_x0000_i6525" type="#_x0000_t75" style="width:3in;height:3in" o:bullet="t"/>
+      <v:shape id="_x0000_i5438" type="#_x0000_t75" style="width:3in;height:3in" o:bullet="t"/>
     </w:pict>
   </w:numPicBullet>
   <w:numPicBullet w:numPicBulletId="1">
     <w:pict>
-      <v:shape id="_x0000_i6526" type="#_x0000_t75" style="width:3in;height:3in" o:bullet="t"/>
+      <v:shape id="_x0000_i5439" type="#_x0000_t75" style="width:3in;height:3in" o:bullet="t"/>
     </w:pict>
   </w:numPicBullet>
   <w:numPicBullet w:numPicBulletId="2">
     <w:pict>
-      <v:shape id="_x0000_i6527" type="#_x0000_t75" style="width:3in;height:3in" o:bullet="t"/>
+      <v:shape id="_x0000_i5440" type="#_x0000_t75" style="width:3in;height:3in" o:bullet="t"/>
     </w:pict>
   </w:numPicBullet>
   <w:abstractNum w:abstractNumId="0" w15:restartNumberingAfterBreak="0">
@@ -11187,6 +11221,95 @@
     </w:lvl>
   </w:abstractNum>
   <w:abstractNum w:abstractNumId="26" w15:restartNumberingAfterBreak="0">
+    <w:nsid w:val="483E2869"/>
+    <w:multiLevelType w:val="hybridMultilevel"/>
+    <w:tmpl w:val="3776F3B4"/>
+    <w:lvl w:ilvl="0" w:tplc="04090011">
+      <w:start w:val="1"/>
+      <w:numFmt w:val="decimal"/>
+      <w:lvlText w:val="%1)"/>
+      <w:lvlJc w:val="left"/>
+      <w:pPr>
+        <w:ind w:left="720" w:hanging="360"/>
+      </w:pPr>
+      <w:rPr>
+        <w:rFonts w:hint="default"/>
+      </w:rPr>
+    </w:lvl>
+    <w:lvl w:ilvl="1" w:tplc="04090019" w:tentative="1">
+      <w:start w:val="1"/>
+      <w:numFmt w:val="lowerLetter"/>
+      <w:lvlText w:val="%2."/>
+      <w:lvlJc w:val="left"/>
+      <w:pPr>
+        <w:ind w:left="1440" w:hanging="360"/>
+      </w:pPr>
+    </w:lvl>
+    <w:lvl w:ilvl="2" w:tplc="0409001B" w:tentative="1">
+      <w:start w:val="1"/>
+      <w:numFmt w:val="lowerRoman"/>
+      <w:lvlText w:val="%3."/>
+      <w:lvlJc w:val="right"/>
+      <w:pPr>
+        <w:ind w:left="2160" w:hanging="180"/>
+      </w:pPr>
+    </w:lvl>
+    <w:lvl w:ilvl="3" w:tplc="0409000F" w:tentative="1">
+      <w:start w:val="1"/>
+      <w:numFmt w:val="decimal"/>
+      <w:lvlText w:val="%4."/>
+      <w:lvlJc w:val="left"/>
+      <w:pPr>
+        <w:ind w:left="2880" w:hanging="360"/>
+      </w:pPr>
+    </w:lvl>
+    <w:lvl w:ilvl="4" w:tplc="04090019" w:tentative="1">
+      <w:start w:val="1"/>
+      <w:numFmt w:val="lowerLetter"/>
+      <w:lvlText w:val="%5."/>
+      <w:lvlJc w:val="left"/>
+      <w:pPr>
+        <w:ind w:left="3600" w:hanging="360"/>
+      </w:pPr>
+    </w:lvl>
+    <w:lvl w:ilvl="5" w:tplc="0409001B" w:tentative="1">
+      <w:start w:val="1"/>
+      <w:numFmt w:val="lowerRoman"/>
+      <w:lvlText w:val="%6."/>
+      <w:lvlJc w:val="right"/>
+      <w:pPr>
+        <w:ind w:left="4320" w:hanging="180"/>
+      </w:pPr>
+    </w:lvl>
+    <w:lvl w:ilvl="6" w:tplc="0409000F" w:tentative="1">
+      <w:start w:val="1"/>
+      <w:numFmt w:val="decimal"/>
+      <w:lvlText w:val="%7."/>
+      <w:lvlJc w:val="left"/>
+      <w:pPr>
+        <w:ind w:left="5040" w:hanging="360"/>
+      </w:pPr>
+    </w:lvl>
+    <w:lvl w:ilvl="7" w:tplc="04090019" w:tentative="1">
+      <w:start w:val="1"/>
+      <w:numFmt w:val="lowerLetter"/>
+      <w:lvlText w:val="%8."/>
+      <w:lvlJc w:val="left"/>
+      <w:pPr>
+        <w:ind w:left="5760" w:hanging="360"/>
+      </w:pPr>
+    </w:lvl>
+    <w:lvl w:ilvl="8" w:tplc="0409001B" w:tentative="1">
+      <w:start w:val="1"/>
+      <w:numFmt w:val="lowerRoman"/>
+      <w:lvlText w:val="%9."/>
+      <w:lvlJc w:val="right"/>
+      <w:pPr>
+        <w:ind w:left="6480" w:hanging="180"/>
+      </w:pPr>
+    </w:lvl>
+  </w:abstractNum>
+  <w:abstractNum w:abstractNumId="27" w15:restartNumberingAfterBreak="0">
     <w:nsid w:val="49EA5278"/>
     <w:multiLevelType w:val="hybridMultilevel"/>
     <w:tmpl w:val="CE1A6D64"/>
@@ -11302,7 +11425,7 @@
       </w:pPr>
     </w:lvl>
   </w:abstractNum>
-  <w:abstractNum w:abstractNumId="27" w15:restartNumberingAfterBreak="0">
+  <w:abstractNum w:abstractNumId="28" w15:restartNumberingAfterBreak="0">
     <w:nsid w:val="4B7C0D8D"/>
     <w:multiLevelType w:val="multilevel"/>
     <w:tmpl w:val="F8789F74"/>
@@ -11418,7 +11541,7 @@
       </w:pPr>
     </w:lvl>
   </w:abstractNum>
-  <w:abstractNum w:abstractNumId="28" w15:restartNumberingAfterBreak="0">
+  <w:abstractNum w:abstractNumId="29" w15:restartNumberingAfterBreak="0">
     <w:nsid w:val="4D6A1503"/>
     <w:multiLevelType w:val="multilevel"/>
     <w:tmpl w:val="E710F6B2"/>
@@ -11563,7 +11686,7 @@
       </w:rPr>
     </w:lvl>
   </w:abstractNum>
-  <w:abstractNum w:abstractNumId="29" w15:restartNumberingAfterBreak="0">
+  <w:abstractNum w:abstractNumId="30" w15:restartNumberingAfterBreak="0">
     <w:nsid w:val="4D737BD2"/>
     <w:multiLevelType w:val="hybridMultilevel"/>
     <w:tmpl w:val="F8789F74"/>
@@ -11679,7 +11802,7 @@
       </w:pPr>
     </w:lvl>
   </w:abstractNum>
-  <w:abstractNum w:abstractNumId="30" w15:restartNumberingAfterBreak="0">
+  <w:abstractNum w:abstractNumId="31" w15:restartNumberingAfterBreak="0">
     <w:nsid w:val="51D941E2"/>
     <w:multiLevelType w:val="hybridMultilevel"/>
     <w:tmpl w:val="64B04D00"/>
@@ -11819,7 +11942,7 @@
       </w:rPr>
     </w:lvl>
   </w:abstractNum>
-  <w:abstractNum w:abstractNumId="31" w15:restartNumberingAfterBreak="0">
+  <w:abstractNum w:abstractNumId="32" w15:restartNumberingAfterBreak="0">
     <w:nsid w:val="5A2B6653"/>
     <w:multiLevelType w:val="hybridMultilevel"/>
     <w:tmpl w:val="AABC770E"/>
@@ -11959,7 +12082,7 @@
       </w:rPr>
     </w:lvl>
   </w:abstractNum>
-  <w:abstractNum w:abstractNumId="32" w15:restartNumberingAfterBreak="0">
+  <w:abstractNum w:abstractNumId="33" w15:restartNumberingAfterBreak="0">
     <w:nsid w:val="5DF13134"/>
     <w:multiLevelType w:val="multilevel"/>
     <w:tmpl w:val="B27E247E"/>
@@ -12111,7 +12234,7 @@
       </w:rPr>
     </w:lvl>
   </w:abstractNum>
-  <w:abstractNum w:abstractNumId="33" w15:restartNumberingAfterBreak="0">
+  <w:abstractNum w:abstractNumId="34" w15:restartNumberingAfterBreak="0">
     <w:nsid w:val="5EDC6932"/>
     <w:multiLevelType w:val="hybridMultilevel"/>
     <w:tmpl w:val="E7761664"/>
@@ -12251,7 +12374,7 @@
       </w:rPr>
     </w:lvl>
   </w:abstractNum>
-  <w:abstractNum w:abstractNumId="34" w15:restartNumberingAfterBreak="0">
+  <w:abstractNum w:abstractNumId="35" w15:restartNumberingAfterBreak="0">
     <w:nsid w:val="62A937B5"/>
     <w:multiLevelType w:val="hybridMultilevel"/>
     <w:tmpl w:val="B2342464"/>
@@ -12364,7 +12487,7 @@
       </w:pPr>
     </w:lvl>
   </w:abstractNum>
-  <w:abstractNum w:abstractNumId="35" w15:restartNumberingAfterBreak="0">
+  <w:abstractNum w:abstractNumId="36" w15:restartNumberingAfterBreak="0">
     <w:nsid w:val="66D241BC"/>
     <w:multiLevelType w:val="multilevel"/>
     <w:tmpl w:val="0A8E5F24"/>
@@ -12513,7 +12636,7 @@
       </w:rPr>
     </w:lvl>
   </w:abstractNum>
-  <w:abstractNum w:abstractNumId="36" w15:restartNumberingAfterBreak="0">
+  <w:abstractNum w:abstractNumId="37" w15:restartNumberingAfterBreak="0">
     <w:nsid w:val="6E6E46C4"/>
     <w:multiLevelType w:val="hybridMultilevel"/>
     <w:tmpl w:val="1C728600"/>
@@ -12599,7 +12722,7 @@
       </w:pPr>
     </w:lvl>
   </w:abstractNum>
-  <w:abstractNum w:abstractNumId="37" w15:restartNumberingAfterBreak="0">
+  <w:abstractNum w:abstractNumId="38" w15:restartNumberingAfterBreak="0">
     <w:nsid w:val="6F751FEA"/>
     <w:multiLevelType w:val="hybridMultilevel"/>
     <w:tmpl w:val="B3EAC268"/>
@@ -12688,7 +12811,7 @@
       </w:pPr>
     </w:lvl>
   </w:abstractNum>
-  <w:abstractNum w:abstractNumId="38" w15:restartNumberingAfterBreak="0">
+  <w:abstractNum w:abstractNumId="39" w15:restartNumberingAfterBreak="0">
     <w:nsid w:val="71C728A0"/>
     <w:multiLevelType w:val="hybridMultilevel"/>
     <w:tmpl w:val="93DA9590"/>
@@ -12828,7 +12951,7 @@
       </w:rPr>
     </w:lvl>
   </w:abstractNum>
-  <w:abstractNum w:abstractNumId="39" w15:restartNumberingAfterBreak="0">
+  <w:abstractNum w:abstractNumId="40" w15:restartNumberingAfterBreak="0">
     <w:nsid w:val="73570FD6"/>
     <w:multiLevelType w:val="hybridMultilevel"/>
     <w:tmpl w:val="C0565818"/>
@@ -12917,7 +13040,7 @@
       </w:pPr>
     </w:lvl>
   </w:abstractNum>
-  <w:abstractNum w:abstractNumId="40" w15:restartNumberingAfterBreak="0">
+  <w:abstractNum w:abstractNumId="41" w15:restartNumberingAfterBreak="0">
     <w:nsid w:val="7AFE324D"/>
     <w:multiLevelType w:val="hybridMultilevel"/>
     <w:tmpl w:val="D67C10EA"/>
@@ -13030,7 +13153,7 @@
       </w:pPr>
     </w:lvl>
   </w:abstractNum>
-  <w:abstractNum w:abstractNumId="41" w15:restartNumberingAfterBreak="0">
+  <w:abstractNum w:abstractNumId="42" w15:restartNumberingAfterBreak="0">
     <w:nsid w:val="7EC1039E"/>
     <w:multiLevelType w:val="hybridMultilevel"/>
     <w:tmpl w:val="03067BC2"/>
@@ -13159,16 +13282,16 @@
     <w:abstractNumId w:val="4"/>
   </w:num>
   <w:num w:numId="5">
-    <w:abstractNumId w:val="38"/>
+    <w:abstractNumId w:val="39"/>
   </w:num>
   <w:num w:numId="6">
     <w:abstractNumId w:val="23"/>
   </w:num>
   <w:num w:numId="7">
-    <w:abstractNumId w:val="29"/>
+    <w:abstractNumId w:val="30"/>
   </w:num>
   <w:num w:numId="8">
-    <w:abstractNumId w:val="27"/>
+    <w:abstractNumId w:val="28"/>
   </w:num>
   <w:num w:numId="9">
     <w:abstractNumId w:val="17"/>
@@ -13177,7 +13300,7 @@
     <w:abstractNumId w:val="13"/>
   </w:num>
   <w:num w:numId="11">
-    <w:abstractNumId w:val="34"/>
+    <w:abstractNumId w:val="35"/>
   </w:num>
   <w:num w:numId="12">
     <w:abstractNumId w:val="18"/>
@@ -13192,13 +13315,13 @@
     <w:abstractNumId w:val="20"/>
   </w:num>
   <w:num w:numId="16">
-    <w:abstractNumId w:val="40"/>
+    <w:abstractNumId w:val="41"/>
   </w:num>
   <w:num w:numId="17">
     <w:abstractNumId w:val="12"/>
   </w:num>
   <w:num w:numId="18">
-    <w:abstractNumId w:val="26"/>
+    <w:abstractNumId w:val="27"/>
   </w:num>
   <w:num w:numId="19">
     <w:abstractNumId w:val="10"/>
@@ -13207,13 +13330,13 @@
     <w:abstractNumId w:val="11"/>
   </w:num>
   <w:num w:numId="21">
-    <w:abstractNumId w:val="32"/>
+    <w:abstractNumId w:val="33"/>
   </w:num>
   <w:num w:numId="22">
     <w:abstractNumId w:val="25"/>
   </w:num>
   <w:num w:numId="23">
-    <w:abstractNumId w:val="31"/>
+    <w:abstractNumId w:val="32"/>
   </w:num>
   <w:num w:numId="24">
     <w:abstractNumId w:val="0"/>
@@ -13222,13 +13345,13 @@
     <w:abstractNumId w:val="9"/>
   </w:num>
   <w:num w:numId="26">
-    <w:abstractNumId w:val="30"/>
+    <w:abstractNumId w:val="31"/>
   </w:num>
   <w:num w:numId="27">
     <w:abstractNumId w:val="21"/>
   </w:num>
   <w:num w:numId="28">
-    <w:abstractNumId w:val="33"/>
+    <w:abstractNumId w:val="34"/>
   </w:num>
   <w:num w:numId="29">
     <w:abstractNumId w:val="15"/>
@@ -13243,34 +13366,37 @@
     <w:abstractNumId w:val="14"/>
   </w:num>
   <w:num w:numId="33">
-    <w:abstractNumId w:val="41"/>
+    <w:abstractNumId w:val="42"/>
   </w:num>
   <w:num w:numId="34">
-    <w:abstractNumId w:val="36"/>
+    <w:abstractNumId w:val="37"/>
   </w:num>
   <w:num w:numId="35">
     <w:abstractNumId w:val="24"/>
   </w:num>
   <w:num w:numId="36">
-    <w:abstractNumId w:val="39"/>
+    <w:abstractNumId w:val="40"/>
   </w:num>
   <w:num w:numId="37">
-    <w:abstractNumId w:val="37"/>
+    <w:abstractNumId w:val="38"/>
   </w:num>
   <w:num w:numId="38">
     <w:abstractNumId w:val="3"/>
   </w:num>
   <w:num w:numId="39">
-    <w:abstractNumId w:val="28"/>
+    <w:abstractNumId w:val="29"/>
   </w:num>
   <w:num w:numId="40">
     <w:abstractNumId w:val="7"/>
   </w:num>
   <w:num w:numId="41">
-    <w:abstractNumId w:val="35"/>
+    <w:abstractNumId w:val="36"/>
   </w:num>
   <w:num w:numId="42">
     <w:abstractNumId w:val="6"/>
+  </w:num>
+  <w:num w:numId="43">
+    <w:abstractNumId w:val="26"/>
   </w:num>
 </w:numbering>
 </file>
@@ -13577,9 +13703,13 @@
   <w:style w:type="paragraph" w:default="1" w:styleId="Normal">
     <w:name w:val="Normal"/>
     <w:qFormat/>
-    <w:rsid w:val="005B0F3A"/>
+    <w:rsid w:val="001A052E"/>
+    <w:pPr>
+      <w:spacing w:line="360" w:lineRule="auto"/>
+    </w:pPr>
     <w:rPr>
       <w:rFonts w:ascii="Verdana" w:hAnsi="Verdana"/>
+      <w:sz w:val="22"/>
       <w:szCs w:val="24"/>
     </w:rPr>
   </w:style>
@@ -13647,7 +13777,6 @@
   <w:style w:type="character" w:default="1" w:styleId="DefaultParagraphFont">
     <w:name w:val="Default Paragraph Font"/>
     <w:uiPriority w:val="1"/>
-    <w:semiHidden/>
     <w:unhideWhenUsed/>
   </w:style>
   <w:style w:type="table" w:default="1" w:styleId="TableNormal">
@@ -13719,9 +13848,6 @@
         <w:tab w:val="right" w:leader="dot" w:pos="8630"/>
       </w:tabs>
     </w:pPr>
-    <w:rPr>
-      <w:sz w:val="22"/>
-    </w:rPr>
   </w:style>
   <w:style w:type="character" w:styleId="FollowedHyperlink">
     <w:name w:val="FollowedHyperlink"/>

</xml_diff>